<commit_message>
update doc and including my partners work
</commit_message>
<xml_diff>
--- a/Report.docx
+++ b/Report.docx
@@ -71,6 +71,253 @@
           <w:szCs w:val="24"/>
         </w:rPr>
       </w:pPr>
+      <w:r>
+        <w:rPr>
+          <w:rFonts w:ascii="Times New Roman" w:hAnsi="Times New Roman" w:cs="Times New Roman"/>
+          <w:sz w:val="24"/>
+          <w:szCs w:val="24"/>
+        </w:rPr>
+        <w:t>This is a donation we</w:t>
+      </w:r>
+      <w:r>
+        <w:rPr>
+          <w:rFonts w:ascii="Times New Roman" w:hAnsi="Times New Roman" w:cs="Times New Roman"/>
+          <w:sz w:val="24"/>
+          <w:szCs w:val="24"/>
+        </w:rPr>
+        <w:t>b application.</w:t>
+      </w:r>
+      <w:r>
+        <w:rPr>
+          <w:rFonts w:ascii="Times New Roman" w:hAnsi="Times New Roman" w:cs="Times New Roman"/>
+          <w:sz w:val="24"/>
+          <w:szCs w:val="24"/>
+        </w:rPr>
+        <w:t xml:space="preserve"> </w:t>
+      </w:r>
+      <w:r>
+        <w:rPr>
+          <w:rFonts w:ascii="Times New Roman" w:hAnsi="Times New Roman" w:cs="Times New Roman"/>
+          <w:sz w:val="24"/>
+          <w:szCs w:val="24"/>
+        </w:rPr>
+        <w:t xml:space="preserve">This website </w:t>
+      </w:r>
+      <w:r>
+        <w:rPr>
+          <w:rFonts w:ascii="Times New Roman" w:hAnsi="Times New Roman" w:cs="Times New Roman"/>
+          <w:sz w:val="24"/>
+          <w:szCs w:val="24"/>
+        </w:rPr>
+        <w:t>showcases</w:t>
+      </w:r>
+      <w:r>
+        <w:rPr>
+          <w:rFonts w:ascii="Times New Roman" w:hAnsi="Times New Roman" w:cs="Times New Roman"/>
+          <w:sz w:val="24"/>
+          <w:szCs w:val="24"/>
+        </w:rPr>
+        <w:t xml:space="preserve"> our donation activities, and volunteer events. We </w:t>
+      </w:r>
+      <w:r>
+        <w:rPr>
+          <w:rFonts w:ascii="Times New Roman" w:hAnsi="Times New Roman" w:cs="Times New Roman"/>
+          <w:sz w:val="24"/>
+          <w:szCs w:val="24"/>
+        </w:rPr>
+        <w:t xml:space="preserve">encourage you to </w:t>
+      </w:r>
+      <w:r>
+        <w:rPr>
+          <w:rFonts w:ascii="Times New Roman" w:hAnsi="Times New Roman" w:cs="Times New Roman"/>
+          <w:sz w:val="24"/>
+          <w:szCs w:val="24"/>
+        </w:rPr>
+        <w:t xml:space="preserve">read our </w:t>
+      </w:r>
+      <w:r>
+        <w:rPr>
+          <w:rFonts w:ascii="Times New Roman" w:hAnsi="Times New Roman" w:cs="Times New Roman"/>
+          <w:sz w:val="24"/>
+          <w:szCs w:val="24"/>
+        </w:rPr>
+        <w:t>website and</w:t>
+      </w:r>
+      <w:r>
+        <w:rPr>
+          <w:rFonts w:ascii="Times New Roman" w:hAnsi="Times New Roman" w:cs="Times New Roman"/>
+          <w:sz w:val="24"/>
+          <w:szCs w:val="24"/>
+        </w:rPr>
+        <w:t xml:space="preserve"> join us</w:t>
+      </w:r>
+      <w:r>
+        <w:rPr>
+          <w:rFonts w:ascii="Times New Roman" w:hAnsi="Times New Roman" w:cs="Times New Roman"/>
+          <w:sz w:val="24"/>
+          <w:szCs w:val="24"/>
+        </w:rPr>
+        <w:t xml:space="preserve"> to help others. You can register </w:t>
+      </w:r>
+      <w:r>
+        <w:rPr>
+          <w:rFonts w:ascii="Times New Roman" w:hAnsi="Times New Roman" w:cs="Times New Roman"/>
+          <w:sz w:val="24"/>
+          <w:szCs w:val="24"/>
+        </w:rPr>
+        <w:t xml:space="preserve">now </w:t>
+      </w:r>
+      <w:r>
+        <w:rPr>
+          <w:rFonts w:ascii="Times New Roman" w:hAnsi="Times New Roman" w:cs="Times New Roman"/>
+          <w:sz w:val="24"/>
+          <w:szCs w:val="24"/>
+        </w:rPr>
+        <w:t>to</w:t>
+      </w:r>
+      <w:r>
+        <w:rPr>
+          <w:rFonts w:ascii="Times New Roman" w:hAnsi="Times New Roman" w:cs="Times New Roman"/>
+          <w:sz w:val="24"/>
+          <w:szCs w:val="24"/>
+        </w:rPr>
+        <w:t xml:space="preserve"> volunteer and donate</w:t>
+      </w:r>
+      <w:r>
+        <w:rPr>
+          <w:rFonts w:ascii="Times New Roman" w:hAnsi="Times New Roman" w:cs="Times New Roman"/>
+          <w:sz w:val="24"/>
+          <w:szCs w:val="24"/>
+        </w:rPr>
+        <w:t>. The volunteer event</w:t>
+      </w:r>
+      <w:r>
+        <w:rPr>
+          <w:rFonts w:ascii="Times New Roman" w:hAnsi="Times New Roman" w:cs="Times New Roman"/>
+          <w:sz w:val="24"/>
+          <w:szCs w:val="24"/>
+        </w:rPr>
+        <w:t>s</w:t>
+      </w:r>
+      <w:r>
+        <w:rPr>
+          <w:rFonts w:ascii="Times New Roman" w:hAnsi="Times New Roman" w:cs="Times New Roman"/>
+          <w:sz w:val="24"/>
+          <w:szCs w:val="24"/>
+        </w:rPr>
+        <w:t xml:space="preserve"> will show as news, so you </w:t>
+      </w:r>
+      <w:r>
+        <w:rPr>
+          <w:rFonts w:ascii="Times New Roman" w:hAnsi="Times New Roman" w:cs="Times New Roman"/>
+          <w:sz w:val="24"/>
+          <w:szCs w:val="24"/>
+        </w:rPr>
+        <w:t>will</w:t>
+      </w:r>
+      <w:r>
+        <w:rPr>
+          <w:rFonts w:ascii="Times New Roman" w:hAnsi="Times New Roman" w:cs="Times New Roman"/>
+          <w:sz w:val="24"/>
+          <w:szCs w:val="24"/>
+        </w:rPr>
+        <w:t xml:space="preserve"> find so many interesting volunteer events, so please join us and help others!</w:t>
+      </w:r>
+    </w:p>
+    <w:p>
+      <w:pPr>
+        <w:rPr>
+          <w:rFonts w:ascii="Times New Roman" w:hAnsi="Times New Roman" w:cs="Times New Roman"/>
+          <w:sz w:val="24"/>
+          <w:szCs w:val="24"/>
+        </w:rPr>
+      </w:pPr>
+      <w:r>
+        <w:rPr>
+          <w:rFonts w:ascii="Times New Roman" w:hAnsi="Times New Roman" w:cs="Times New Roman"/>
+          <w:sz w:val="24"/>
+          <w:szCs w:val="24"/>
+        </w:rPr>
+        <w:t xml:space="preserve">The </w:t>
+      </w:r>
+      <w:r>
+        <w:rPr>
+          <w:rFonts w:ascii="Times New Roman" w:hAnsi="Times New Roman" w:cs="Times New Roman"/>
+          <w:sz w:val="24"/>
+          <w:szCs w:val="24"/>
+        </w:rPr>
+        <w:t>application</w:t>
+      </w:r>
+      <w:r>
+        <w:rPr>
+          <w:rFonts w:ascii="Times New Roman" w:hAnsi="Times New Roman" w:cs="Times New Roman"/>
+          <w:sz w:val="24"/>
+          <w:szCs w:val="24"/>
+        </w:rPr>
+        <w:t xml:space="preserve"> is buil</w:t>
+      </w:r>
+      <w:r>
+        <w:rPr>
+          <w:rFonts w:ascii="Times New Roman" w:hAnsi="Times New Roman" w:cs="Times New Roman"/>
+          <w:sz w:val="24"/>
+          <w:szCs w:val="24"/>
+        </w:rPr>
+        <w:t>t</w:t>
+      </w:r>
+      <w:r>
+        <w:rPr>
+          <w:rFonts w:ascii="Times New Roman" w:hAnsi="Times New Roman" w:cs="Times New Roman"/>
+          <w:sz w:val="24"/>
+          <w:szCs w:val="24"/>
+        </w:rPr>
+        <w:t xml:space="preserve"> on top of html5, jQuery, and Boostrap css.  </w:t>
+      </w:r>
+      <w:r>
+        <w:rPr>
+          <w:rFonts w:ascii="Times New Roman" w:hAnsi="Times New Roman" w:cs="Times New Roman"/>
+          <w:sz w:val="24"/>
+          <w:szCs w:val="24"/>
+        </w:rPr>
+        <w:t xml:space="preserve">It has all html5 cool features, like embedded video, drag and drop, </w:t>
+      </w:r>
+      <w:r>
+        <w:t>Geolocation</w:t>
+      </w:r>
+      <w:r>
+        <w:t xml:space="preserve">, friendly validation and </w:t>
+      </w:r>
+      <w:r>
+        <w:rPr>
+          <w:rFonts w:ascii="Times New Roman" w:hAnsi="Times New Roman" w:cs="Times New Roman"/>
+          <w:sz w:val="24"/>
+          <w:szCs w:val="24"/>
+        </w:rPr>
+        <w:t xml:space="preserve">SVG images that do not lose any quality when you zoom in. </w:t>
+      </w:r>
+      <w:r>
+        <w:rPr>
+          <w:rFonts w:ascii="Times New Roman" w:hAnsi="Times New Roman" w:cs="Times New Roman"/>
+          <w:sz w:val="24"/>
+          <w:szCs w:val="24"/>
+        </w:rPr>
+        <w:t>It works with all the browsers, and the display content fits different size</w:t>
+      </w:r>
+      <w:r>
+        <w:rPr>
+          <w:rFonts w:ascii="Times New Roman" w:hAnsi="Times New Roman" w:cs="Times New Roman"/>
+          <w:sz w:val="24"/>
+          <w:szCs w:val="24"/>
+        </w:rPr>
+        <w:t>s</w:t>
+      </w:r>
+      <w:r>
+        <w:rPr>
+          <w:rFonts w:ascii="Times New Roman" w:hAnsi="Times New Roman" w:cs="Times New Roman"/>
+          <w:sz w:val="24"/>
+          <w:szCs w:val="24"/>
+        </w:rPr>
+        <w:t xml:space="preserve"> of screens too.</w:t>
+      </w:r>
     </w:p>
     <w:p>
       <w:pPr>
@@ -820,6 +1067,14 @@
                 <w:szCs w:val="24"/>
               </w:rPr>
             </w:pPr>
+            <w:r>
+              <w:rPr>
+                <w:rFonts w:ascii="Times New Roman" w:hAnsi="Times New Roman" w:cs="Times New Roman"/>
+                <w:sz w:val="24"/>
+                <w:szCs w:val="24"/>
+              </w:rPr>
+              <w:t>Registration page</w:t>
+            </w:r>
           </w:p>
         </w:tc>
         <w:tc>
@@ -834,6 +1089,176 @@
                 <w:szCs w:val="24"/>
               </w:rPr>
             </w:pPr>
+            <w:r>
+              <w:rPr>
+                <w:rFonts w:ascii="Times New Roman" w:hAnsi="Times New Roman" w:cs="Times New Roman"/>
+                <w:sz w:val="24"/>
+                <w:szCs w:val="24"/>
+              </w:rPr>
+              <w:t xml:space="preserve">For the registration page I </w:t>
+            </w:r>
+            <w:r>
+              <w:rPr>
+                <w:rFonts w:ascii="Times New Roman" w:hAnsi="Times New Roman" w:cs="Times New Roman"/>
+                <w:sz w:val="24"/>
+                <w:szCs w:val="24"/>
+              </w:rPr>
+              <w:t xml:space="preserve">used a boostrap modal component to keep consistent design with the page.  The registration form has all the required fields and a couple for the sake of verification like verifying password a second time.  I used jquery to validate the majority of the fields to denote them as required or not and any significant </w:t>
+            </w:r>
+            <w:r>
+              <w:rPr>
+                <w:rFonts w:ascii="Times New Roman" w:hAnsi="Times New Roman" w:cs="Times New Roman"/>
+                <w:sz w:val="24"/>
+                <w:szCs w:val="24"/>
+              </w:rPr>
+              <w:lastRenderedPageBreak/>
+              <w:t xml:space="preserve">things that were needed such as length of the field.  For the password I incorporated both bootstrap validation on jquery validation in order to obtain the correct input format that was asked.  This can be easily modified in the .js that is in use for the password.  Validation requirements and messages where written in jquery.  </w:t>
+            </w:r>
+          </w:p>
+        </w:tc>
+      </w:tr>
+      <w:tr>
+        <w:tc>
+          <w:tcPr>
+            <w:tcW w:w="1795" w:type="dxa"/>
+          </w:tcPr>
+          <w:p>
+            <w:pPr>
+              <w:rPr>
+                <w:rFonts w:ascii="Times New Roman" w:hAnsi="Times New Roman" w:cs="Times New Roman"/>
+                <w:sz w:val="24"/>
+                <w:szCs w:val="24"/>
+              </w:rPr>
+            </w:pPr>
+            <w:r>
+              <w:rPr>
+                <w:rFonts w:ascii="Times New Roman" w:hAnsi="Times New Roman" w:cs="Times New Roman"/>
+                <w:sz w:val="24"/>
+                <w:szCs w:val="24"/>
+              </w:rPr>
+              <w:lastRenderedPageBreak/>
+              <w:t>Edward</w:t>
+            </w:r>
+          </w:p>
+        </w:tc>
+        <w:tc>
+          <w:tcPr>
+            <w:tcW w:w="2520" w:type="dxa"/>
+          </w:tcPr>
+          <w:p>
+            <w:pPr>
+              <w:rPr>
+                <w:rFonts w:ascii="Times New Roman" w:hAnsi="Times New Roman" w:cs="Times New Roman"/>
+                <w:sz w:val="24"/>
+                <w:szCs w:val="24"/>
+              </w:rPr>
+            </w:pPr>
+            <w:r>
+              <w:rPr>
+                <w:rFonts w:ascii="Times New Roman" w:hAnsi="Times New Roman" w:cs="Times New Roman"/>
+                <w:sz w:val="24"/>
+                <w:szCs w:val="24"/>
+              </w:rPr>
+              <w:t>Video on donation page</w:t>
+            </w:r>
+          </w:p>
+        </w:tc>
+        <w:tc>
+          <w:tcPr>
+            <w:tcW w:w="5035" w:type="dxa"/>
+          </w:tcPr>
+          <w:p>
+            <w:pPr>
+              <w:rPr>
+                <w:rFonts w:ascii="Times New Roman" w:hAnsi="Times New Roman" w:cs="Times New Roman"/>
+                <w:sz w:val="24"/>
+                <w:szCs w:val="24"/>
+              </w:rPr>
+            </w:pPr>
+            <w:r>
+              <w:rPr>
+                <w:rFonts w:ascii="Times New Roman" w:hAnsi="Times New Roman" w:cs="Times New Roman"/>
+                <w:sz w:val="24"/>
+                <w:szCs w:val="24"/>
+              </w:rPr>
+              <w:t>Video used on donate page is a reason for donating 10% of your income that was taken from youtube</w:t>
+            </w:r>
+            <w:r>
+              <w:rPr>
+                <w:rFonts w:ascii="Times New Roman" w:hAnsi="Times New Roman" w:cs="Times New Roman"/>
+                <w:sz w:val="24"/>
+                <w:szCs w:val="24"/>
+              </w:rPr>
+              <w:t xml:space="preserve"> and embedded the code to the page using iframe in html5.</w:t>
+            </w:r>
+          </w:p>
+        </w:tc>
+      </w:tr>
+      <w:tr>
+        <w:tc>
+          <w:tcPr>
+            <w:tcW w:w="1795" w:type="dxa"/>
+          </w:tcPr>
+          <w:p>
+            <w:pPr>
+              <w:rPr>
+                <w:rFonts w:ascii="Times New Roman" w:hAnsi="Times New Roman" w:cs="Times New Roman"/>
+                <w:sz w:val="24"/>
+                <w:szCs w:val="24"/>
+              </w:rPr>
+            </w:pPr>
+            <w:r>
+              <w:rPr>
+                <w:rFonts w:ascii="Times New Roman" w:hAnsi="Times New Roman" w:cs="Times New Roman"/>
+                <w:sz w:val="24"/>
+                <w:szCs w:val="24"/>
+              </w:rPr>
+              <w:t>Edward</w:t>
+            </w:r>
+          </w:p>
+        </w:tc>
+        <w:tc>
+          <w:tcPr>
+            <w:tcW w:w="2520" w:type="dxa"/>
+          </w:tcPr>
+          <w:p>
+            <w:pPr>
+              <w:rPr>
+                <w:rFonts w:ascii="Times New Roman" w:hAnsi="Times New Roman" w:cs="Times New Roman"/>
+                <w:sz w:val="24"/>
+                <w:szCs w:val="24"/>
+              </w:rPr>
+            </w:pPr>
+            <w:r>
+              <w:rPr>
+                <w:rFonts w:ascii="Times New Roman" w:hAnsi="Times New Roman" w:cs="Times New Roman"/>
+                <w:sz w:val="24"/>
+                <w:szCs w:val="24"/>
+              </w:rPr>
+              <w:t xml:space="preserve">Geolocation </w:t>
+            </w:r>
+          </w:p>
+        </w:tc>
+        <w:tc>
+          <w:tcPr>
+            <w:tcW w:w="5035" w:type="dxa"/>
+          </w:tcPr>
+          <w:p>
+            <w:pPr>
+              <w:rPr>
+                <w:rFonts w:ascii="Times New Roman" w:hAnsi="Times New Roman" w:cs="Times New Roman"/>
+                <w:sz w:val="24"/>
+                <w:szCs w:val="24"/>
+              </w:rPr>
+            </w:pPr>
+            <w:r>
+              <w:rPr>
+                <w:rFonts w:ascii="Times New Roman" w:hAnsi="Times New Roman" w:cs="Times New Roman"/>
+                <w:sz w:val="24"/>
+                <w:szCs w:val="24"/>
+              </w:rPr>
+              <w:t>For Geolocation on the donate page I used a script directly in the html page in order for the user to be able to see and share their location.</w:t>
+            </w:r>
           </w:p>
         </w:tc>
       </w:tr>
@@ -865,106 +1290,26 @@
           <w:sz w:val="24"/>
           <w:szCs w:val="24"/>
         </w:rPr>
-        <w:t xml:space="preserve">User </w:t>
-      </w:r>
-      <w:r>
-        <w:rPr>
-          <w:rFonts w:ascii="Times New Roman" w:hAnsi="Times New Roman" w:cs="Times New Roman"/>
-          <w:b/>
-          <w:bCs/>
-          <w:sz w:val="24"/>
-          <w:szCs w:val="24"/>
-        </w:rPr>
-        <w:t>M</w:t>
-      </w:r>
-      <w:r>
-        <w:rPr>
-          <w:rFonts w:ascii="Times New Roman" w:hAnsi="Times New Roman" w:cs="Times New Roman"/>
-          <w:b/>
-          <w:bCs/>
-          <w:sz w:val="24"/>
-          <w:szCs w:val="24"/>
-        </w:rPr>
-        <w:t>anual</w:t>
-      </w:r>
-    </w:p>
-    <w:p>
-      <w:pPr>
-        <w:pStyle w:val="ListParagraph"/>
-        <w:numPr>
-          <w:ilvl w:val="0"/>
-          <w:numId w:val="2"/>
-        </w:numPr>
-        <w:rPr>
-          <w:rFonts w:ascii="Times New Roman" w:hAnsi="Times New Roman" w:cs="Times New Roman"/>
-          <w:sz w:val="24"/>
-          <w:szCs w:val="24"/>
-        </w:rPr>
-      </w:pPr>
-      <w:r>
-        <w:rPr>
-          <w:rFonts w:ascii="Times New Roman" w:hAnsi="Times New Roman" w:cs="Times New Roman"/>
-          <w:sz w:val="24"/>
-          <w:szCs w:val="24"/>
-        </w:rPr>
-        <w:t>First when user double click</w:t>
-      </w:r>
-      <w:r>
-        <w:rPr>
-          <w:rFonts w:ascii="Times New Roman" w:hAnsi="Times New Roman" w:cs="Times New Roman"/>
-          <w:sz w:val="24"/>
-          <w:szCs w:val="24"/>
-        </w:rPr>
-        <w:t>s</w:t>
-      </w:r>
-      <w:r>
-        <w:rPr>
-          <w:rFonts w:ascii="Times New Roman" w:hAnsi="Times New Roman" w:cs="Times New Roman"/>
-          <w:sz w:val="24"/>
-          <w:szCs w:val="24"/>
-        </w:rPr>
-        <w:t xml:space="preserve"> the index.html</w:t>
-      </w:r>
-      <w:r>
-        <w:rPr>
-          <w:rFonts w:ascii="Times New Roman" w:hAnsi="Times New Roman" w:cs="Times New Roman"/>
-          <w:sz w:val="24"/>
-          <w:szCs w:val="24"/>
-        </w:rPr>
-        <w:t>.</w:t>
-      </w:r>
-    </w:p>
-    <w:p>
-      <w:pPr>
-        <w:pStyle w:val="ListParagraph"/>
-        <w:rPr>
-          <w:rFonts w:ascii="Times New Roman" w:hAnsi="Times New Roman" w:cs="Times New Roman"/>
-          <w:sz w:val="24"/>
-          <w:szCs w:val="24"/>
-        </w:rPr>
-      </w:pPr>
-    </w:p>
-    <w:p>
-      <w:pPr>
-        <w:pStyle w:val="ListParagraph"/>
-        <w:rPr>
-          <w:rFonts w:ascii="Times New Roman" w:hAnsi="Times New Roman" w:cs="Times New Roman"/>
-          <w:sz w:val="24"/>
-          <w:szCs w:val="24"/>
-        </w:rPr>
-      </w:pPr>
-      <w:r>
-        <w:rPr>
-          <w:rFonts w:ascii="Times New Roman" w:hAnsi="Times New Roman" w:cs="Times New Roman"/>
+        <w:t>Screenshots of code narrative from above</w:t>
+      </w:r>
+    </w:p>
+    <w:p>
+      <w:pPr>
+        <w:rPr>
+          <w:rFonts w:ascii="Times New Roman" w:hAnsi="Times New Roman" w:cs="Times New Roman"/>
+          <w:sz w:val="24"/>
+          <w:szCs w:val="24"/>
+        </w:rPr>
+      </w:pPr>
+      <w:r>
+        <w:rPr>
           <w:noProof/>
-          <w:sz w:val="24"/>
-          <w:szCs w:val="24"/>
         </w:rPr>
         <w:drawing>
-          <wp:inline distT="0" distB="0" distL="0" distR="0" wp14:anchorId="10F4C95B" wp14:editId="39CD25A5">
-            <wp:extent cx="5943600" cy="1533525"/>
+          <wp:inline distT="0" distB="0" distL="0" distR="0" wp14:anchorId="79CE9593" wp14:editId="4AB91F31">
+            <wp:extent cx="5943600" cy="3343275"/>
             <wp:effectExtent l="0" t="0" r="0" b="9525"/>
-            <wp:docPr id="2" name="Picture 2"/>
+            <wp:docPr id="9" name="Picture 9"/>
             <wp:cNvGraphicFramePr>
               <a:graphicFrameLocks xmlns:a="http://schemas.openxmlformats.org/drawingml/2006/main" noChangeAspect="1"/>
             </wp:cNvGraphicFramePr>
@@ -984,7 +1329,7 @@
                   <pic:spPr>
                     <a:xfrm>
                       <a:off x="0" y="0"/>
-                      <a:ext cx="5943600" cy="1533525"/>
+                      <a:ext cx="5943600" cy="3343275"/>
                     </a:xfrm>
                     <a:prstGeom prst="rect">
                       <a:avLst/>
@@ -999,128 +1344,22 @@
     </w:p>
     <w:p>
       <w:pPr>
-        <w:pStyle w:val="ListParagraph"/>
-        <w:numPr>
-          <w:ilvl w:val="0"/>
-          <w:numId w:val="2"/>
-        </w:numPr>
-        <w:rPr>
-          <w:rFonts w:ascii="Times New Roman" w:hAnsi="Times New Roman" w:cs="Times New Roman"/>
-          <w:sz w:val="24"/>
-          <w:szCs w:val="24"/>
-        </w:rPr>
-      </w:pPr>
-      <w:r>
-        <w:rPr>
-          <w:rFonts w:ascii="Times New Roman" w:hAnsi="Times New Roman" w:cs="Times New Roman"/>
-          <w:sz w:val="24"/>
-          <w:szCs w:val="24"/>
+        <w:rPr>
+          <w:rFonts w:ascii="Times New Roman" w:hAnsi="Times New Roman" w:cs="Times New Roman"/>
+          <w:sz w:val="24"/>
+          <w:szCs w:val="24"/>
+        </w:rPr>
+      </w:pPr>
+      <w:r>
+        <w:rPr>
+          <w:noProof/>
         </w:rPr>
         <w:lastRenderedPageBreak/>
-        <w:t xml:space="preserve">The login page will </w:t>
-      </w:r>
-      <w:r>
-        <w:rPr>
-          <w:rFonts w:ascii="Times New Roman" w:hAnsi="Times New Roman" w:cs="Times New Roman"/>
-          <w:sz w:val="24"/>
-          <w:szCs w:val="24"/>
-        </w:rPr>
-        <w:t>pop up</w:t>
-      </w:r>
-      <w:r>
-        <w:rPr>
-          <w:rFonts w:ascii="Times New Roman" w:hAnsi="Times New Roman" w:cs="Times New Roman"/>
-          <w:sz w:val="24"/>
-          <w:szCs w:val="24"/>
-        </w:rPr>
-        <w:t xml:space="preserve"> </w:t>
-      </w:r>
-      <w:r>
-        <w:rPr>
-          <w:rFonts w:ascii="Times New Roman" w:hAnsi="Times New Roman" w:cs="Times New Roman"/>
-          <w:sz w:val="24"/>
-          <w:szCs w:val="24"/>
-        </w:rPr>
-        <w:t xml:space="preserve">to ask user to enter email and password. Both </w:t>
-      </w:r>
-      <w:r>
-        <w:rPr>
-          <w:rFonts w:ascii="Times New Roman" w:hAnsi="Times New Roman" w:cs="Times New Roman"/>
-          <w:sz w:val="24"/>
-          <w:szCs w:val="24"/>
-        </w:rPr>
-        <w:t>fields</w:t>
-      </w:r>
-      <w:r>
-        <w:rPr>
-          <w:rFonts w:ascii="Times New Roman" w:hAnsi="Times New Roman" w:cs="Times New Roman"/>
-          <w:sz w:val="24"/>
-          <w:szCs w:val="24"/>
-        </w:rPr>
-        <w:t xml:space="preserve"> are required</w:t>
-      </w:r>
-      <w:r>
-        <w:rPr>
-          <w:rFonts w:ascii="Times New Roman" w:hAnsi="Times New Roman" w:cs="Times New Roman"/>
-          <w:sz w:val="24"/>
-          <w:szCs w:val="24"/>
-        </w:rPr>
-        <w:t>. You can put any correct</w:t>
-      </w:r>
-      <w:r>
-        <w:rPr>
-          <w:rFonts w:ascii="Times New Roman" w:hAnsi="Times New Roman" w:cs="Times New Roman"/>
-          <w:sz w:val="24"/>
-          <w:szCs w:val="24"/>
-        </w:rPr>
-        <w:t>ly</w:t>
-      </w:r>
-      <w:r>
-        <w:rPr>
-          <w:rFonts w:ascii="Times New Roman" w:hAnsi="Times New Roman" w:cs="Times New Roman"/>
-          <w:sz w:val="24"/>
-          <w:szCs w:val="24"/>
-        </w:rPr>
-        <w:t xml:space="preserve"> </w:t>
-      </w:r>
-      <w:r>
-        <w:rPr>
-          <w:rFonts w:ascii="Times New Roman" w:hAnsi="Times New Roman" w:cs="Times New Roman"/>
-          <w:sz w:val="24"/>
-          <w:szCs w:val="24"/>
-        </w:rPr>
-        <w:t xml:space="preserve">formatted </w:t>
-      </w:r>
-      <w:r>
-        <w:rPr>
-          <w:rFonts w:ascii="Times New Roman" w:hAnsi="Times New Roman" w:cs="Times New Roman"/>
-          <w:sz w:val="24"/>
-          <w:szCs w:val="24"/>
-        </w:rPr>
-        <w:t>email address, and any password.</w:t>
-      </w:r>
-    </w:p>
-    <w:p>
-      <w:pPr>
-        <w:pStyle w:val="ListParagraph"/>
-        <w:rPr>
-          <w:rFonts w:ascii="Times New Roman" w:hAnsi="Times New Roman" w:cs="Times New Roman"/>
-          <w:sz w:val="24"/>
-          <w:szCs w:val="24"/>
-        </w:rPr>
-      </w:pPr>
-      <w:r>
-        <w:rPr>
-          <w:rFonts w:ascii="Times New Roman" w:hAnsi="Times New Roman" w:cs="Times New Roman"/>
-          <w:noProof/>
-          <w:sz w:val="24"/>
-          <w:szCs w:val="24"/>
-        </w:rPr>
         <w:drawing>
-          <wp:inline distT="0" distB="0" distL="0" distR="0" wp14:anchorId="20FD8179" wp14:editId="385CBBBA">
-            <wp:extent cx="5334000" cy="3838575"/>
+          <wp:inline distT="0" distB="0" distL="0" distR="0" wp14:anchorId="65CD7B00" wp14:editId="0B328C6E">
+            <wp:extent cx="5943600" cy="3343275"/>
             <wp:effectExtent l="0" t="0" r="0" b="9525"/>
-            <wp:docPr id="1" name="Picture 1"/>
+            <wp:docPr id="10" name="Picture 10"/>
             <wp:cNvGraphicFramePr>
               <a:graphicFrameLocks xmlns:a="http://schemas.openxmlformats.org/drawingml/2006/main" noChangeAspect="1"/>
             </wp:cNvGraphicFramePr>
@@ -1140,7 +1379,7 @@
                   <pic:spPr>
                     <a:xfrm>
                       <a:off x="0" y="0"/>
-                      <a:ext cx="5334000" cy="3838575"/>
+                      <a:ext cx="5943600" cy="3343275"/>
                     </a:xfrm>
                     <a:prstGeom prst="rect">
                       <a:avLst/>
@@ -1163,171 +1402,13 @@
       </w:pPr>
       <w:r>
         <w:rPr>
-          <w:rFonts w:ascii="Times New Roman" w:hAnsi="Times New Roman" w:cs="Times New Roman"/>
-          <w:sz w:val="24"/>
-          <w:szCs w:val="24"/>
-        </w:rPr>
-        <w:t xml:space="preserve">3. </w:t>
-      </w:r>
-      <w:r>
-        <w:rPr>
-          <w:rFonts w:ascii="Times New Roman" w:hAnsi="Times New Roman" w:cs="Times New Roman"/>
-          <w:sz w:val="24"/>
-          <w:szCs w:val="24"/>
-        </w:rPr>
-        <w:t>C</w:t>
-      </w:r>
-      <w:r>
-        <w:rPr>
-          <w:rFonts w:ascii="Times New Roman" w:hAnsi="Times New Roman" w:cs="Times New Roman"/>
-          <w:sz w:val="24"/>
-          <w:szCs w:val="24"/>
-        </w:rPr>
-        <w:t>lick login button</w:t>
-      </w:r>
-    </w:p>
-    <w:p>
-      <w:pPr>
-        <w:rPr>
-          <w:rFonts w:ascii="Times New Roman" w:hAnsi="Times New Roman" w:cs="Times New Roman"/>
-          <w:sz w:val="24"/>
-          <w:szCs w:val="24"/>
-        </w:rPr>
-      </w:pPr>
-      <w:r>
-        <w:rPr>
-          <w:rFonts w:ascii="Times New Roman" w:hAnsi="Times New Roman" w:cs="Times New Roman"/>
-          <w:sz w:val="24"/>
-          <w:szCs w:val="24"/>
-        </w:rPr>
-        <w:t xml:space="preserve">4. </w:t>
-      </w:r>
-      <w:r>
-        <w:rPr>
-          <w:rFonts w:ascii="Times New Roman" w:hAnsi="Times New Roman" w:cs="Times New Roman"/>
-          <w:sz w:val="24"/>
-          <w:szCs w:val="24"/>
-        </w:rPr>
-        <w:t>Y</w:t>
-      </w:r>
-      <w:r>
-        <w:rPr>
-          <w:rFonts w:ascii="Times New Roman" w:hAnsi="Times New Roman" w:cs="Times New Roman"/>
-          <w:sz w:val="24"/>
-          <w:szCs w:val="24"/>
-        </w:rPr>
-        <w:t xml:space="preserve">ou can </w:t>
-      </w:r>
-      <w:r>
-        <w:rPr>
-          <w:rFonts w:ascii="Times New Roman" w:hAnsi="Times New Roman" w:cs="Times New Roman"/>
-          <w:sz w:val="24"/>
-          <w:szCs w:val="24"/>
-        </w:rPr>
-        <w:t>click</w:t>
-      </w:r>
-      <w:r>
-        <w:rPr>
-          <w:rFonts w:ascii="Times New Roman" w:hAnsi="Times New Roman" w:cs="Times New Roman"/>
-          <w:sz w:val="24"/>
-          <w:szCs w:val="24"/>
-        </w:rPr>
-        <w:t xml:space="preserve"> </w:t>
-      </w:r>
-      <w:r>
-        <w:rPr>
-          <w:rFonts w:ascii="Times New Roman" w:hAnsi="Times New Roman" w:cs="Times New Roman"/>
-          <w:sz w:val="24"/>
-          <w:szCs w:val="24"/>
-        </w:rPr>
-        <w:t>menus</w:t>
-      </w:r>
-      <w:r>
-        <w:rPr>
-          <w:rFonts w:ascii="Times New Roman" w:hAnsi="Times New Roman" w:cs="Times New Roman"/>
-          <w:sz w:val="24"/>
-          <w:szCs w:val="24"/>
-        </w:rPr>
-        <w:t xml:space="preserve"> to go to each section. Like Donate, Galleries, News, Contact Us, etc.</w:t>
-      </w:r>
-    </w:p>
-    <w:p>
-      <w:pPr>
-        <w:rPr>
-          <w:rFonts w:ascii="Times New Roman" w:hAnsi="Times New Roman" w:cs="Times New Roman"/>
-          <w:sz w:val="24"/>
-          <w:szCs w:val="24"/>
-        </w:rPr>
-      </w:pPr>
-      <w:r>
-        <w:rPr>
-          <w:rFonts w:ascii="Times New Roman" w:hAnsi="Times New Roman" w:cs="Times New Roman"/>
-          <w:sz w:val="24"/>
-          <w:szCs w:val="24"/>
-        </w:rPr>
-        <w:t>5</w:t>
-      </w:r>
-      <w:r>
-        <w:rPr>
-          <w:rFonts w:ascii="Times New Roman" w:hAnsi="Times New Roman" w:cs="Times New Roman"/>
-          <w:sz w:val="24"/>
-          <w:szCs w:val="24"/>
-        </w:rPr>
-        <w:t>.</w:t>
-      </w:r>
-      <w:r>
-        <w:rPr>
-          <w:rFonts w:ascii="Times New Roman" w:hAnsi="Times New Roman" w:cs="Times New Roman"/>
-          <w:sz w:val="24"/>
-          <w:szCs w:val="24"/>
-        </w:rPr>
-        <w:t xml:space="preserve"> </w:t>
-      </w:r>
-      <w:r>
-        <w:rPr>
-          <w:rFonts w:ascii="Times New Roman" w:hAnsi="Times New Roman" w:cs="Times New Roman"/>
-          <w:sz w:val="24"/>
-          <w:szCs w:val="24"/>
-        </w:rPr>
-        <w:t>I</w:t>
-      </w:r>
-      <w:r>
-        <w:rPr>
-          <w:rFonts w:ascii="Times New Roman" w:hAnsi="Times New Roman" w:cs="Times New Roman"/>
-          <w:sz w:val="24"/>
-          <w:szCs w:val="24"/>
-        </w:rPr>
-        <w:t>f you click News menu and go to News page</w:t>
-      </w:r>
-      <w:r>
-        <w:rPr>
-          <w:rFonts w:ascii="Times New Roman" w:hAnsi="Times New Roman" w:cs="Times New Roman"/>
-          <w:sz w:val="24"/>
-          <w:szCs w:val="24"/>
-        </w:rPr>
-        <w:t>, then the page shows like below.</w:t>
-      </w:r>
-    </w:p>
-    <w:p>
-      <w:pPr>
-        <w:rPr>
-          <w:rFonts w:ascii="Times New Roman" w:hAnsi="Times New Roman" w:cs="Times New Roman"/>
-          <w:sz w:val="24"/>
-          <w:szCs w:val="24"/>
-        </w:rPr>
-      </w:pPr>
-      <w:r>
-        <w:rPr>
-          <w:rFonts w:ascii="Times New Roman" w:hAnsi="Times New Roman" w:cs="Times New Roman"/>
           <w:noProof/>
-          <w:sz w:val="24"/>
-          <w:szCs w:val="24"/>
         </w:rPr>
         <w:drawing>
-          <wp:inline distT="0" distB="0" distL="0" distR="0" wp14:anchorId="61CF85CE" wp14:editId="0078D5F0">
-            <wp:extent cx="5943600" cy="2640330"/>
-            <wp:effectExtent l="0" t="0" r="0" b="7620"/>
-            <wp:docPr id="3" name="Picture 3"/>
+          <wp:inline distT="0" distB="0" distL="0" distR="0" wp14:anchorId="26A6FA6B" wp14:editId="00011641">
+            <wp:extent cx="5943600" cy="3343275"/>
+            <wp:effectExtent l="0" t="0" r="0" b="9525"/>
+            <wp:docPr id="12" name="Picture 12"/>
             <wp:cNvGraphicFramePr>
               <a:graphicFrameLocks xmlns:a="http://schemas.openxmlformats.org/drawingml/2006/main" noChangeAspect="1"/>
             </wp:cNvGraphicFramePr>
@@ -1347,7 +1428,7 @@
                   <pic:spPr>
                     <a:xfrm>
                       <a:off x="0" y="0"/>
-                      <a:ext cx="5943600" cy="2640330"/>
+                      <a:ext cx="5943600" cy="3343275"/>
                     </a:xfrm>
                     <a:prstGeom prst="rect">
                       <a:avLst/>
@@ -1362,203 +1443,22 @@
     </w:p>
     <w:p>
       <w:pPr>
-        <w:ind w:left="720"/>
-        <w:rPr>
-          <w:rFonts w:ascii="Times New Roman" w:hAnsi="Times New Roman" w:cs="Times New Roman"/>
-          <w:sz w:val="24"/>
-          <w:szCs w:val="24"/>
-        </w:rPr>
-      </w:pPr>
-      <w:r>
-        <w:rPr>
-          <w:rFonts w:ascii="Times New Roman" w:hAnsi="Times New Roman" w:cs="Times New Roman"/>
-          <w:sz w:val="24"/>
-          <w:szCs w:val="24"/>
-        </w:rPr>
-        <w:t xml:space="preserve">5.1. </w:t>
-      </w:r>
-      <w:r>
-        <w:rPr>
-          <w:rFonts w:ascii="Times New Roman" w:hAnsi="Times New Roman" w:cs="Times New Roman"/>
-          <w:sz w:val="24"/>
-          <w:szCs w:val="24"/>
-        </w:rPr>
-        <w:t xml:space="preserve">You can click both left and right </w:t>
-      </w:r>
-      <w:r>
-        <w:rPr>
-          <w:rFonts w:ascii="Times New Roman" w:hAnsi="Times New Roman" w:cs="Times New Roman"/>
-          <w:sz w:val="24"/>
-          <w:szCs w:val="24"/>
-        </w:rPr>
-        <w:t xml:space="preserve">arrows on the slideshow to cycle through </w:t>
-      </w:r>
-      <w:r>
-        <w:rPr>
-          <w:rFonts w:ascii="Times New Roman" w:hAnsi="Times New Roman" w:cs="Times New Roman"/>
-          <w:sz w:val="24"/>
-          <w:szCs w:val="24"/>
-        </w:rPr>
-        <w:t xml:space="preserve">the </w:t>
-      </w:r>
-      <w:r>
-        <w:rPr>
-          <w:rFonts w:ascii="Times New Roman" w:hAnsi="Times New Roman" w:cs="Times New Roman"/>
-          <w:sz w:val="24"/>
-          <w:szCs w:val="24"/>
-        </w:rPr>
-        <w:t>news</w:t>
-      </w:r>
-      <w:r>
-        <w:rPr>
-          <w:rFonts w:ascii="Times New Roman" w:hAnsi="Times New Roman" w:cs="Times New Roman"/>
-          <w:sz w:val="24"/>
-          <w:szCs w:val="24"/>
-        </w:rPr>
-        <w:t>.</w:t>
-      </w:r>
-    </w:p>
-    <w:p>
-      <w:pPr>
-        <w:ind w:left="720"/>
-        <w:rPr>
-          <w:rFonts w:ascii="Times New Roman" w:hAnsi="Times New Roman" w:cs="Times New Roman"/>
-          <w:sz w:val="24"/>
-          <w:szCs w:val="24"/>
-        </w:rPr>
-      </w:pPr>
-      <w:r>
-        <w:rPr>
-          <w:rFonts w:ascii="Times New Roman" w:hAnsi="Times New Roman" w:cs="Times New Roman"/>
-          <w:sz w:val="24"/>
-          <w:szCs w:val="24"/>
+        <w:rPr>
+          <w:rFonts w:ascii="Times New Roman" w:hAnsi="Times New Roman" w:cs="Times New Roman"/>
+          <w:sz w:val="24"/>
+          <w:szCs w:val="24"/>
+        </w:rPr>
+      </w:pPr>
+      <w:r>
+        <w:rPr>
+          <w:noProof/>
         </w:rPr>
         <w:lastRenderedPageBreak/>
-        <w:t>5.2</w:t>
-      </w:r>
-      <w:r>
-        <w:rPr>
-          <w:rFonts w:ascii="Times New Roman" w:hAnsi="Times New Roman" w:cs="Times New Roman"/>
-          <w:sz w:val="24"/>
-          <w:szCs w:val="24"/>
-        </w:rPr>
-        <w:t>.</w:t>
-      </w:r>
-      <w:r>
-        <w:rPr>
-          <w:rFonts w:ascii="Times New Roman" w:hAnsi="Times New Roman" w:cs="Times New Roman"/>
-          <w:sz w:val="24"/>
-          <w:szCs w:val="24"/>
-        </w:rPr>
-        <w:t xml:space="preserve">  You can drag news from left section and drop it to the right section</w:t>
-      </w:r>
-      <w:r>
-        <w:rPr>
-          <w:rFonts w:ascii="Times New Roman" w:hAnsi="Times New Roman" w:cs="Times New Roman"/>
-          <w:sz w:val="24"/>
-          <w:szCs w:val="24"/>
-        </w:rPr>
-        <w:t>.</w:t>
-      </w:r>
-    </w:p>
-    <w:p>
-      <w:pPr>
-        <w:ind w:left="720"/>
-        <w:rPr>
-          <w:rFonts w:ascii="Times New Roman" w:hAnsi="Times New Roman" w:cs="Times New Roman"/>
-          <w:sz w:val="24"/>
-          <w:szCs w:val="24"/>
-        </w:rPr>
-      </w:pPr>
-      <w:r>
-        <w:rPr>
-          <w:rFonts w:ascii="Times New Roman" w:hAnsi="Times New Roman" w:cs="Times New Roman"/>
-          <w:noProof/>
-          <w:sz w:val="24"/>
-          <w:szCs w:val="24"/>
-        </w:rPr>
         <w:drawing>
-          <wp:inline distT="0" distB="0" distL="0" distR="0" wp14:anchorId="0497ABE2" wp14:editId="26ED03F3">
-            <wp:extent cx="5943600" cy="2640330"/>
-            <wp:effectExtent l="0" t="0" r="0" b="7620"/>
-            <wp:docPr id="5" name="Picture 5"/>
-            <wp:cNvGraphicFramePr>
-              <a:graphicFrameLocks xmlns:a="http://schemas.openxmlformats.org/drawingml/2006/main" noChangeAspect="1"/>
-            </wp:cNvGraphicFramePr>
-            <a:graphic xmlns:a="http://schemas.openxmlformats.org/drawingml/2006/main">
-              <a:graphicData uri="http://schemas.openxmlformats.org/drawingml/2006/picture">
-                <pic:pic xmlns:pic="http://schemas.openxmlformats.org/drawingml/2006/picture">
-                  <pic:nvPicPr>
-                    <pic:cNvPr id="1" name=""/>
-                    <pic:cNvPicPr/>
-                  </pic:nvPicPr>
-                  <pic:blipFill>
-                    <a:blip r:embed="rId7"/>
-                    <a:stretch>
-                      <a:fillRect/>
-                    </a:stretch>
-                  </pic:blipFill>
-                  <pic:spPr>
-                    <a:xfrm>
-                      <a:off x="0" y="0"/>
-                      <a:ext cx="5943600" cy="2640330"/>
-                    </a:xfrm>
-                    <a:prstGeom prst="rect">
-                      <a:avLst/>
-                    </a:prstGeom>
-                  </pic:spPr>
-                </pic:pic>
-              </a:graphicData>
-            </a:graphic>
-          </wp:inline>
-        </w:drawing>
-      </w:r>
-    </w:p>
-    <w:p>
-      <w:pPr>
-        <w:rPr>
-          <w:rFonts w:ascii="Times New Roman" w:hAnsi="Times New Roman" w:cs="Times New Roman"/>
-          <w:sz w:val="24"/>
-          <w:szCs w:val="24"/>
-        </w:rPr>
-      </w:pPr>
-      <w:r>
-        <w:rPr>
-          <w:rFonts w:ascii="Times New Roman" w:hAnsi="Times New Roman" w:cs="Times New Roman"/>
-          <w:sz w:val="24"/>
-          <w:szCs w:val="24"/>
-        </w:rPr>
-        <w:t>6. If you click Contact Us page</w:t>
-      </w:r>
-      <w:r>
-        <w:rPr>
-          <w:rFonts w:ascii="Times New Roman" w:hAnsi="Times New Roman" w:cs="Times New Roman"/>
-          <w:sz w:val="24"/>
-          <w:szCs w:val="24"/>
-        </w:rPr>
-        <w:t>, you will see a video.</w:t>
-      </w:r>
-    </w:p>
-    <w:p>
-      <w:pPr>
-        <w:rPr>
-          <w:rFonts w:ascii="Times New Roman" w:hAnsi="Times New Roman" w:cs="Times New Roman"/>
-          <w:sz w:val="24"/>
-          <w:szCs w:val="24"/>
-        </w:rPr>
-      </w:pPr>
-      <w:r>
-        <w:rPr>
-          <w:rFonts w:ascii="Times New Roman" w:hAnsi="Times New Roman" w:cs="Times New Roman"/>
-          <w:noProof/>
-          <w:sz w:val="24"/>
-          <w:szCs w:val="24"/>
-        </w:rPr>
-        <w:drawing>
-          <wp:inline distT="0" distB="0" distL="0" distR="0" wp14:anchorId="4BDD72B4" wp14:editId="113AF3FD">
-            <wp:extent cx="5943600" cy="2927985"/>
-            <wp:effectExtent l="0" t="0" r="0" b="5715"/>
-            <wp:docPr id="4" name="Picture 4"/>
+          <wp:inline distT="0" distB="0" distL="0" distR="0" wp14:anchorId="3D53AD6E" wp14:editId="085C6E0D">
+            <wp:extent cx="5943600" cy="3343275"/>
+            <wp:effectExtent l="0" t="0" r="0" b="9525"/>
+            <wp:docPr id="13" name="Picture 13"/>
             <wp:cNvGraphicFramePr>
               <a:graphicFrameLocks xmlns:a="http://schemas.openxmlformats.org/drawingml/2006/main" noChangeAspect="1"/>
             </wp:cNvGraphicFramePr>
@@ -1578,6 +1478,908 @@
                   <pic:spPr>
                     <a:xfrm>
                       <a:off x="0" y="0"/>
+                      <a:ext cx="5943600" cy="3343275"/>
+                    </a:xfrm>
+                    <a:prstGeom prst="rect">
+                      <a:avLst/>
+                    </a:prstGeom>
+                  </pic:spPr>
+                </pic:pic>
+              </a:graphicData>
+            </a:graphic>
+          </wp:inline>
+        </w:drawing>
+      </w:r>
+    </w:p>
+    <w:p>
+      <w:pPr>
+        <w:rPr>
+          <w:rFonts w:ascii="Times New Roman" w:hAnsi="Times New Roman" w:cs="Times New Roman"/>
+          <w:sz w:val="24"/>
+          <w:szCs w:val="24"/>
+        </w:rPr>
+      </w:pPr>
+      <w:r>
+        <w:rPr>
+          <w:noProof/>
+        </w:rPr>
+        <w:drawing>
+          <wp:inline distT="0" distB="0" distL="0" distR="0" wp14:anchorId="46A8C4D9" wp14:editId="29C38AD7">
+            <wp:extent cx="5943600" cy="3343275"/>
+            <wp:effectExtent l="0" t="0" r="0" b="9525"/>
+            <wp:docPr id="14" name="Picture 14"/>
+            <wp:cNvGraphicFramePr>
+              <a:graphicFrameLocks xmlns:a="http://schemas.openxmlformats.org/drawingml/2006/main" noChangeAspect="1"/>
+            </wp:cNvGraphicFramePr>
+            <a:graphic xmlns:a="http://schemas.openxmlformats.org/drawingml/2006/main">
+              <a:graphicData uri="http://schemas.openxmlformats.org/drawingml/2006/picture">
+                <pic:pic xmlns:pic="http://schemas.openxmlformats.org/drawingml/2006/picture">
+                  <pic:nvPicPr>
+                    <pic:cNvPr id="1" name=""/>
+                    <pic:cNvPicPr/>
+                  </pic:nvPicPr>
+                  <pic:blipFill>
+                    <a:blip r:embed="rId9"/>
+                    <a:stretch>
+                      <a:fillRect/>
+                    </a:stretch>
+                  </pic:blipFill>
+                  <pic:spPr>
+                    <a:xfrm>
+                      <a:off x="0" y="0"/>
+                      <a:ext cx="5943600" cy="3343275"/>
+                    </a:xfrm>
+                    <a:prstGeom prst="rect">
+                      <a:avLst/>
+                    </a:prstGeom>
+                  </pic:spPr>
+                </pic:pic>
+              </a:graphicData>
+            </a:graphic>
+          </wp:inline>
+        </w:drawing>
+      </w:r>
+    </w:p>
+    <w:p>
+      <w:pPr>
+        <w:rPr>
+          <w:rFonts w:ascii="Times New Roman" w:hAnsi="Times New Roman" w:cs="Times New Roman"/>
+          <w:sz w:val="24"/>
+          <w:szCs w:val="24"/>
+        </w:rPr>
+      </w:pPr>
+      <w:r>
+        <w:rPr>
+          <w:noProof/>
+        </w:rPr>
+        <w:lastRenderedPageBreak/>
+        <w:drawing>
+          <wp:inline distT="0" distB="0" distL="0" distR="0" wp14:anchorId="640D2CE8" wp14:editId="04B280C6">
+            <wp:extent cx="5943600" cy="3343275"/>
+            <wp:effectExtent l="0" t="0" r="0" b="9525"/>
+            <wp:docPr id="15" name="Picture 15"/>
+            <wp:cNvGraphicFramePr>
+              <a:graphicFrameLocks xmlns:a="http://schemas.openxmlformats.org/drawingml/2006/main" noChangeAspect="1"/>
+            </wp:cNvGraphicFramePr>
+            <a:graphic xmlns:a="http://schemas.openxmlformats.org/drawingml/2006/main">
+              <a:graphicData uri="http://schemas.openxmlformats.org/drawingml/2006/picture">
+                <pic:pic xmlns:pic="http://schemas.openxmlformats.org/drawingml/2006/picture">
+                  <pic:nvPicPr>
+                    <pic:cNvPr id="1" name=""/>
+                    <pic:cNvPicPr/>
+                  </pic:nvPicPr>
+                  <pic:blipFill>
+                    <a:blip r:embed="rId10"/>
+                    <a:stretch>
+                      <a:fillRect/>
+                    </a:stretch>
+                  </pic:blipFill>
+                  <pic:spPr>
+                    <a:xfrm>
+                      <a:off x="0" y="0"/>
+                      <a:ext cx="5943600" cy="3343275"/>
+                    </a:xfrm>
+                    <a:prstGeom prst="rect">
+                      <a:avLst/>
+                    </a:prstGeom>
+                  </pic:spPr>
+                </pic:pic>
+              </a:graphicData>
+            </a:graphic>
+          </wp:inline>
+        </w:drawing>
+      </w:r>
+    </w:p>
+    <w:p>
+      <w:pPr>
+        <w:rPr>
+          <w:rFonts w:ascii="Times New Roman" w:hAnsi="Times New Roman" w:cs="Times New Roman"/>
+          <w:sz w:val="24"/>
+          <w:szCs w:val="24"/>
+        </w:rPr>
+      </w:pPr>
+      <w:r>
+        <w:rPr>
+          <w:noProof/>
+        </w:rPr>
+        <w:drawing>
+          <wp:inline distT="0" distB="0" distL="0" distR="0" wp14:anchorId="29C98D75" wp14:editId="21B55486">
+            <wp:extent cx="5943600" cy="3343275"/>
+            <wp:effectExtent l="0" t="0" r="0" b="9525"/>
+            <wp:docPr id="16" name="Picture 16"/>
+            <wp:cNvGraphicFramePr>
+              <a:graphicFrameLocks xmlns:a="http://schemas.openxmlformats.org/drawingml/2006/main" noChangeAspect="1"/>
+            </wp:cNvGraphicFramePr>
+            <a:graphic xmlns:a="http://schemas.openxmlformats.org/drawingml/2006/main">
+              <a:graphicData uri="http://schemas.openxmlformats.org/drawingml/2006/picture">
+                <pic:pic xmlns:pic="http://schemas.openxmlformats.org/drawingml/2006/picture">
+                  <pic:nvPicPr>
+                    <pic:cNvPr id="1" name=""/>
+                    <pic:cNvPicPr/>
+                  </pic:nvPicPr>
+                  <pic:blipFill>
+                    <a:blip r:embed="rId11"/>
+                    <a:stretch>
+                      <a:fillRect/>
+                    </a:stretch>
+                  </pic:blipFill>
+                  <pic:spPr>
+                    <a:xfrm>
+                      <a:off x="0" y="0"/>
+                      <a:ext cx="5943600" cy="3343275"/>
+                    </a:xfrm>
+                    <a:prstGeom prst="rect">
+                      <a:avLst/>
+                    </a:prstGeom>
+                  </pic:spPr>
+                </pic:pic>
+              </a:graphicData>
+            </a:graphic>
+          </wp:inline>
+        </w:drawing>
+      </w:r>
+    </w:p>
+    <w:p>
+      <w:pPr>
+        <w:rPr>
+          <w:rFonts w:ascii="Times New Roman" w:hAnsi="Times New Roman" w:cs="Times New Roman"/>
+          <w:sz w:val="24"/>
+          <w:szCs w:val="24"/>
+        </w:rPr>
+      </w:pPr>
+    </w:p>
+    <w:p>
+      <w:pPr>
+        <w:rPr>
+          <w:rFonts w:ascii="Times New Roman" w:hAnsi="Times New Roman" w:cs="Times New Roman"/>
+          <w:b/>
+          <w:bCs/>
+          <w:sz w:val="24"/>
+          <w:szCs w:val="24"/>
+        </w:rPr>
+      </w:pPr>
+      <w:r>
+        <w:rPr>
+          <w:rFonts w:ascii="Times New Roman" w:hAnsi="Times New Roman" w:cs="Times New Roman"/>
+          <w:b/>
+          <w:bCs/>
+          <w:sz w:val="24"/>
+          <w:szCs w:val="24"/>
+        </w:rPr>
+        <w:t xml:space="preserve">User </w:t>
+      </w:r>
+      <w:r>
+        <w:rPr>
+          <w:rFonts w:ascii="Times New Roman" w:hAnsi="Times New Roman" w:cs="Times New Roman"/>
+          <w:b/>
+          <w:bCs/>
+          <w:sz w:val="24"/>
+          <w:szCs w:val="24"/>
+        </w:rPr>
+        <w:t>M</w:t>
+      </w:r>
+      <w:r>
+        <w:rPr>
+          <w:rFonts w:ascii="Times New Roman" w:hAnsi="Times New Roman" w:cs="Times New Roman"/>
+          <w:b/>
+          <w:bCs/>
+          <w:sz w:val="24"/>
+          <w:szCs w:val="24"/>
+        </w:rPr>
+        <w:t>anual</w:t>
+      </w:r>
+    </w:p>
+    <w:p>
+      <w:pPr>
+        <w:pStyle w:val="ListParagraph"/>
+        <w:numPr>
+          <w:ilvl w:val="0"/>
+          <w:numId w:val="2"/>
+        </w:numPr>
+        <w:rPr>
+          <w:rFonts w:ascii="Times New Roman" w:hAnsi="Times New Roman" w:cs="Times New Roman"/>
+          <w:sz w:val="24"/>
+          <w:szCs w:val="24"/>
+        </w:rPr>
+      </w:pPr>
+      <w:r>
+        <w:rPr>
+          <w:rFonts w:ascii="Times New Roman" w:hAnsi="Times New Roman" w:cs="Times New Roman"/>
+          <w:sz w:val="24"/>
+          <w:szCs w:val="24"/>
+        </w:rPr>
+        <w:t>First when user double click</w:t>
+      </w:r>
+      <w:r>
+        <w:rPr>
+          <w:rFonts w:ascii="Times New Roman" w:hAnsi="Times New Roman" w:cs="Times New Roman"/>
+          <w:sz w:val="24"/>
+          <w:szCs w:val="24"/>
+        </w:rPr>
+        <w:t>s</w:t>
+      </w:r>
+      <w:r>
+        <w:rPr>
+          <w:rFonts w:ascii="Times New Roman" w:hAnsi="Times New Roman" w:cs="Times New Roman"/>
+          <w:sz w:val="24"/>
+          <w:szCs w:val="24"/>
+        </w:rPr>
+        <w:t xml:space="preserve"> the index.html</w:t>
+      </w:r>
+      <w:r>
+        <w:rPr>
+          <w:rFonts w:ascii="Times New Roman" w:hAnsi="Times New Roman" w:cs="Times New Roman"/>
+          <w:sz w:val="24"/>
+          <w:szCs w:val="24"/>
+        </w:rPr>
+        <w:t>.</w:t>
+      </w:r>
+    </w:p>
+    <w:p>
+      <w:pPr>
+        <w:pStyle w:val="ListParagraph"/>
+        <w:rPr>
+          <w:rFonts w:ascii="Times New Roman" w:hAnsi="Times New Roman" w:cs="Times New Roman"/>
+          <w:sz w:val="24"/>
+          <w:szCs w:val="24"/>
+        </w:rPr>
+      </w:pPr>
+    </w:p>
+    <w:p>
+      <w:pPr>
+        <w:pStyle w:val="ListParagraph"/>
+        <w:rPr>
+          <w:rFonts w:ascii="Times New Roman" w:hAnsi="Times New Roman" w:cs="Times New Roman"/>
+          <w:sz w:val="24"/>
+          <w:szCs w:val="24"/>
+        </w:rPr>
+      </w:pPr>
+      <w:r>
+        <w:rPr>
+          <w:rFonts w:ascii="Times New Roman" w:hAnsi="Times New Roman" w:cs="Times New Roman"/>
+          <w:noProof/>
+          <w:sz w:val="24"/>
+          <w:szCs w:val="24"/>
+        </w:rPr>
+        <w:lastRenderedPageBreak/>
+        <w:drawing>
+          <wp:inline distT="0" distB="0" distL="0" distR="0" wp14:anchorId="10F4C95B" wp14:editId="39CD25A5">
+            <wp:extent cx="5943600" cy="1533525"/>
+            <wp:effectExtent l="0" t="0" r="0" b="9525"/>
+            <wp:docPr id="2" name="Picture 2"/>
+            <wp:cNvGraphicFramePr>
+              <a:graphicFrameLocks xmlns:a="http://schemas.openxmlformats.org/drawingml/2006/main" noChangeAspect="1"/>
+            </wp:cNvGraphicFramePr>
+            <a:graphic xmlns:a="http://schemas.openxmlformats.org/drawingml/2006/main">
+              <a:graphicData uri="http://schemas.openxmlformats.org/drawingml/2006/picture">
+                <pic:pic xmlns:pic="http://schemas.openxmlformats.org/drawingml/2006/picture">
+                  <pic:nvPicPr>
+                    <pic:cNvPr id="1" name=""/>
+                    <pic:cNvPicPr/>
+                  </pic:nvPicPr>
+                  <pic:blipFill>
+                    <a:blip r:embed="rId12"/>
+                    <a:stretch>
+                      <a:fillRect/>
+                    </a:stretch>
+                  </pic:blipFill>
+                  <pic:spPr>
+                    <a:xfrm>
+                      <a:off x="0" y="0"/>
+                      <a:ext cx="5943600" cy="1533525"/>
+                    </a:xfrm>
+                    <a:prstGeom prst="rect">
+                      <a:avLst/>
+                    </a:prstGeom>
+                  </pic:spPr>
+                </pic:pic>
+              </a:graphicData>
+            </a:graphic>
+          </wp:inline>
+        </w:drawing>
+      </w:r>
+    </w:p>
+    <w:p>
+      <w:pPr>
+        <w:pStyle w:val="ListParagraph"/>
+        <w:numPr>
+          <w:ilvl w:val="0"/>
+          <w:numId w:val="2"/>
+        </w:numPr>
+        <w:rPr>
+          <w:rFonts w:ascii="Times New Roman" w:hAnsi="Times New Roman" w:cs="Times New Roman"/>
+          <w:sz w:val="24"/>
+          <w:szCs w:val="24"/>
+        </w:rPr>
+      </w:pPr>
+      <w:r>
+        <w:rPr>
+          <w:rFonts w:ascii="Times New Roman" w:hAnsi="Times New Roman" w:cs="Times New Roman"/>
+          <w:sz w:val="24"/>
+          <w:szCs w:val="24"/>
+        </w:rPr>
+        <w:t xml:space="preserve">The login page will </w:t>
+      </w:r>
+      <w:r>
+        <w:rPr>
+          <w:rFonts w:ascii="Times New Roman" w:hAnsi="Times New Roman" w:cs="Times New Roman"/>
+          <w:sz w:val="24"/>
+          <w:szCs w:val="24"/>
+        </w:rPr>
+        <w:t>pop up</w:t>
+      </w:r>
+      <w:r>
+        <w:rPr>
+          <w:rFonts w:ascii="Times New Roman" w:hAnsi="Times New Roman" w:cs="Times New Roman"/>
+          <w:sz w:val="24"/>
+          <w:szCs w:val="24"/>
+        </w:rPr>
+        <w:t xml:space="preserve"> </w:t>
+      </w:r>
+      <w:r>
+        <w:rPr>
+          <w:rFonts w:ascii="Times New Roman" w:hAnsi="Times New Roman" w:cs="Times New Roman"/>
+          <w:sz w:val="24"/>
+          <w:szCs w:val="24"/>
+        </w:rPr>
+        <w:t xml:space="preserve">to ask user to enter email and password. Both </w:t>
+      </w:r>
+      <w:r>
+        <w:rPr>
+          <w:rFonts w:ascii="Times New Roman" w:hAnsi="Times New Roman" w:cs="Times New Roman"/>
+          <w:sz w:val="24"/>
+          <w:szCs w:val="24"/>
+        </w:rPr>
+        <w:t>fields</w:t>
+      </w:r>
+      <w:r>
+        <w:rPr>
+          <w:rFonts w:ascii="Times New Roman" w:hAnsi="Times New Roman" w:cs="Times New Roman"/>
+          <w:sz w:val="24"/>
+          <w:szCs w:val="24"/>
+        </w:rPr>
+        <w:t xml:space="preserve"> are required</w:t>
+      </w:r>
+      <w:r>
+        <w:rPr>
+          <w:rFonts w:ascii="Times New Roman" w:hAnsi="Times New Roman" w:cs="Times New Roman"/>
+          <w:sz w:val="24"/>
+          <w:szCs w:val="24"/>
+        </w:rPr>
+        <w:t>. You can put any correct</w:t>
+      </w:r>
+      <w:r>
+        <w:rPr>
+          <w:rFonts w:ascii="Times New Roman" w:hAnsi="Times New Roman" w:cs="Times New Roman"/>
+          <w:sz w:val="24"/>
+          <w:szCs w:val="24"/>
+        </w:rPr>
+        <w:t>ly</w:t>
+      </w:r>
+      <w:r>
+        <w:rPr>
+          <w:rFonts w:ascii="Times New Roman" w:hAnsi="Times New Roman" w:cs="Times New Roman"/>
+          <w:sz w:val="24"/>
+          <w:szCs w:val="24"/>
+        </w:rPr>
+        <w:t xml:space="preserve"> </w:t>
+      </w:r>
+      <w:r>
+        <w:rPr>
+          <w:rFonts w:ascii="Times New Roman" w:hAnsi="Times New Roman" w:cs="Times New Roman"/>
+          <w:sz w:val="24"/>
+          <w:szCs w:val="24"/>
+        </w:rPr>
+        <w:t xml:space="preserve">formatted </w:t>
+      </w:r>
+      <w:r>
+        <w:rPr>
+          <w:rFonts w:ascii="Times New Roman" w:hAnsi="Times New Roman" w:cs="Times New Roman"/>
+          <w:sz w:val="24"/>
+          <w:szCs w:val="24"/>
+        </w:rPr>
+        <w:t>email address, and any password.</w:t>
+      </w:r>
+    </w:p>
+    <w:p>
+      <w:pPr>
+        <w:pStyle w:val="ListParagraph"/>
+        <w:rPr>
+          <w:rFonts w:ascii="Times New Roman" w:hAnsi="Times New Roman" w:cs="Times New Roman"/>
+          <w:sz w:val="24"/>
+          <w:szCs w:val="24"/>
+        </w:rPr>
+      </w:pPr>
+      <w:r>
+        <w:rPr>
+          <w:rFonts w:ascii="Times New Roman" w:hAnsi="Times New Roman" w:cs="Times New Roman"/>
+          <w:noProof/>
+          <w:sz w:val="24"/>
+          <w:szCs w:val="24"/>
+        </w:rPr>
+        <w:drawing>
+          <wp:inline distT="0" distB="0" distL="0" distR="0" wp14:anchorId="20FD8179" wp14:editId="385CBBBA">
+            <wp:extent cx="5334000" cy="3838575"/>
+            <wp:effectExtent l="0" t="0" r="0" b="9525"/>
+            <wp:docPr id="1" name="Picture 1"/>
+            <wp:cNvGraphicFramePr>
+              <a:graphicFrameLocks xmlns:a="http://schemas.openxmlformats.org/drawingml/2006/main" noChangeAspect="1"/>
+            </wp:cNvGraphicFramePr>
+            <a:graphic xmlns:a="http://schemas.openxmlformats.org/drawingml/2006/main">
+              <a:graphicData uri="http://schemas.openxmlformats.org/drawingml/2006/picture">
+                <pic:pic xmlns:pic="http://schemas.openxmlformats.org/drawingml/2006/picture">
+                  <pic:nvPicPr>
+                    <pic:cNvPr id="1" name=""/>
+                    <pic:cNvPicPr/>
+                  </pic:nvPicPr>
+                  <pic:blipFill>
+                    <a:blip r:embed="rId13"/>
+                    <a:stretch>
+                      <a:fillRect/>
+                    </a:stretch>
+                  </pic:blipFill>
+                  <pic:spPr>
+                    <a:xfrm>
+                      <a:off x="0" y="0"/>
+                      <a:ext cx="5334000" cy="3838575"/>
+                    </a:xfrm>
+                    <a:prstGeom prst="rect">
+                      <a:avLst/>
+                    </a:prstGeom>
+                  </pic:spPr>
+                </pic:pic>
+              </a:graphicData>
+            </a:graphic>
+          </wp:inline>
+        </w:drawing>
+      </w:r>
+    </w:p>
+    <w:p>
+      <w:pPr>
+        <w:rPr>
+          <w:rFonts w:ascii="Times New Roman" w:hAnsi="Times New Roman" w:cs="Times New Roman"/>
+          <w:sz w:val="24"/>
+          <w:szCs w:val="24"/>
+        </w:rPr>
+      </w:pPr>
+      <w:r>
+        <w:rPr>
+          <w:rFonts w:ascii="Times New Roman" w:hAnsi="Times New Roman" w:cs="Times New Roman"/>
+          <w:sz w:val="24"/>
+          <w:szCs w:val="24"/>
+        </w:rPr>
+        <w:t xml:space="preserve">3. </w:t>
+      </w:r>
+      <w:r>
+        <w:rPr>
+          <w:rFonts w:ascii="Times New Roman" w:hAnsi="Times New Roman" w:cs="Times New Roman"/>
+          <w:sz w:val="24"/>
+          <w:szCs w:val="24"/>
+        </w:rPr>
+        <w:t>C</w:t>
+      </w:r>
+      <w:r>
+        <w:rPr>
+          <w:rFonts w:ascii="Times New Roman" w:hAnsi="Times New Roman" w:cs="Times New Roman"/>
+          <w:sz w:val="24"/>
+          <w:szCs w:val="24"/>
+        </w:rPr>
+        <w:t>lick login button</w:t>
+      </w:r>
+    </w:p>
+    <w:p>
+      <w:pPr>
+        <w:rPr>
+          <w:rFonts w:ascii="Times New Roman" w:hAnsi="Times New Roman" w:cs="Times New Roman"/>
+          <w:sz w:val="24"/>
+          <w:szCs w:val="24"/>
+        </w:rPr>
+      </w:pPr>
+      <w:r>
+        <w:rPr>
+          <w:rFonts w:ascii="Times New Roman" w:hAnsi="Times New Roman" w:cs="Times New Roman"/>
+          <w:sz w:val="24"/>
+          <w:szCs w:val="24"/>
+        </w:rPr>
+        <w:t xml:space="preserve">4. </w:t>
+      </w:r>
+      <w:r>
+        <w:rPr>
+          <w:rFonts w:ascii="Times New Roman" w:hAnsi="Times New Roman" w:cs="Times New Roman"/>
+          <w:sz w:val="24"/>
+          <w:szCs w:val="24"/>
+        </w:rPr>
+        <w:t>Y</w:t>
+      </w:r>
+      <w:r>
+        <w:rPr>
+          <w:rFonts w:ascii="Times New Roman" w:hAnsi="Times New Roman" w:cs="Times New Roman"/>
+          <w:sz w:val="24"/>
+          <w:szCs w:val="24"/>
+        </w:rPr>
+        <w:t xml:space="preserve">ou can </w:t>
+      </w:r>
+      <w:r>
+        <w:rPr>
+          <w:rFonts w:ascii="Times New Roman" w:hAnsi="Times New Roman" w:cs="Times New Roman"/>
+          <w:sz w:val="24"/>
+          <w:szCs w:val="24"/>
+        </w:rPr>
+        <w:t>click</w:t>
+      </w:r>
+      <w:r>
+        <w:rPr>
+          <w:rFonts w:ascii="Times New Roman" w:hAnsi="Times New Roman" w:cs="Times New Roman"/>
+          <w:sz w:val="24"/>
+          <w:szCs w:val="24"/>
+        </w:rPr>
+        <w:t xml:space="preserve"> </w:t>
+      </w:r>
+      <w:r>
+        <w:rPr>
+          <w:rFonts w:ascii="Times New Roman" w:hAnsi="Times New Roman" w:cs="Times New Roman"/>
+          <w:sz w:val="24"/>
+          <w:szCs w:val="24"/>
+        </w:rPr>
+        <w:t>menus</w:t>
+      </w:r>
+      <w:r>
+        <w:rPr>
+          <w:rFonts w:ascii="Times New Roman" w:hAnsi="Times New Roman" w:cs="Times New Roman"/>
+          <w:sz w:val="24"/>
+          <w:szCs w:val="24"/>
+        </w:rPr>
+        <w:t xml:space="preserve"> to go to each section. Like Donate, Galleries, News, Contact Us, etc.</w:t>
+      </w:r>
+    </w:p>
+    <w:p>
+      <w:pPr>
+        <w:rPr>
+          <w:rFonts w:ascii="Times New Roman" w:hAnsi="Times New Roman" w:cs="Times New Roman"/>
+          <w:sz w:val="24"/>
+          <w:szCs w:val="24"/>
+        </w:rPr>
+      </w:pPr>
+      <w:r>
+        <w:rPr>
+          <w:rFonts w:ascii="Times New Roman" w:hAnsi="Times New Roman" w:cs="Times New Roman"/>
+          <w:sz w:val="24"/>
+          <w:szCs w:val="24"/>
+        </w:rPr>
+        <w:t>5</w:t>
+      </w:r>
+      <w:r>
+        <w:rPr>
+          <w:rFonts w:ascii="Times New Roman" w:hAnsi="Times New Roman" w:cs="Times New Roman"/>
+          <w:sz w:val="24"/>
+          <w:szCs w:val="24"/>
+        </w:rPr>
+        <w:t>.</w:t>
+      </w:r>
+      <w:r>
+        <w:rPr>
+          <w:rFonts w:ascii="Times New Roman" w:hAnsi="Times New Roman" w:cs="Times New Roman"/>
+          <w:sz w:val="24"/>
+          <w:szCs w:val="24"/>
+        </w:rPr>
+        <w:t xml:space="preserve"> </w:t>
+      </w:r>
+      <w:r>
+        <w:rPr>
+          <w:rFonts w:ascii="Times New Roman" w:hAnsi="Times New Roman" w:cs="Times New Roman"/>
+          <w:sz w:val="24"/>
+          <w:szCs w:val="24"/>
+        </w:rPr>
+        <w:t>I</w:t>
+      </w:r>
+      <w:r>
+        <w:rPr>
+          <w:rFonts w:ascii="Times New Roman" w:hAnsi="Times New Roman" w:cs="Times New Roman"/>
+          <w:sz w:val="24"/>
+          <w:szCs w:val="24"/>
+        </w:rPr>
+        <w:t>f you click News menu and go to News page</w:t>
+      </w:r>
+      <w:r>
+        <w:rPr>
+          <w:rFonts w:ascii="Times New Roman" w:hAnsi="Times New Roman" w:cs="Times New Roman"/>
+          <w:sz w:val="24"/>
+          <w:szCs w:val="24"/>
+        </w:rPr>
+        <w:t>, then the page shows like below.</w:t>
+      </w:r>
+    </w:p>
+    <w:p>
+      <w:pPr>
+        <w:rPr>
+          <w:rFonts w:ascii="Times New Roman" w:hAnsi="Times New Roman" w:cs="Times New Roman"/>
+          <w:sz w:val="24"/>
+          <w:szCs w:val="24"/>
+        </w:rPr>
+      </w:pPr>
+      <w:r>
+        <w:rPr>
+          <w:rFonts w:ascii="Times New Roman" w:hAnsi="Times New Roman" w:cs="Times New Roman"/>
+          <w:noProof/>
+          <w:sz w:val="24"/>
+          <w:szCs w:val="24"/>
+        </w:rPr>
+        <w:lastRenderedPageBreak/>
+        <w:drawing>
+          <wp:inline distT="0" distB="0" distL="0" distR="0" wp14:anchorId="61CF85CE" wp14:editId="0078D5F0">
+            <wp:extent cx="5943600" cy="2640330"/>
+            <wp:effectExtent l="0" t="0" r="0" b="7620"/>
+            <wp:docPr id="3" name="Picture 3"/>
+            <wp:cNvGraphicFramePr>
+              <a:graphicFrameLocks xmlns:a="http://schemas.openxmlformats.org/drawingml/2006/main" noChangeAspect="1"/>
+            </wp:cNvGraphicFramePr>
+            <a:graphic xmlns:a="http://schemas.openxmlformats.org/drawingml/2006/main">
+              <a:graphicData uri="http://schemas.openxmlformats.org/drawingml/2006/picture">
+                <pic:pic xmlns:pic="http://schemas.openxmlformats.org/drawingml/2006/picture">
+                  <pic:nvPicPr>
+                    <pic:cNvPr id="1" name=""/>
+                    <pic:cNvPicPr/>
+                  </pic:nvPicPr>
+                  <pic:blipFill>
+                    <a:blip r:embed="rId14"/>
+                    <a:stretch>
+                      <a:fillRect/>
+                    </a:stretch>
+                  </pic:blipFill>
+                  <pic:spPr>
+                    <a:xfrm>
+                      <a:off x="0" y="0"/>
+                      <a:ext cx="5943600" cy="2640330"/>
+                    </a:xfrm>
+                    <a:prstGeom prst="rect">
+                      <a:avLst/>
+                    </a:prstGeom>
+                  </pic:spPr>
+                </pic:pic>
+              </a:graphicData>
+            </a:graphic>
+          </wp:inline>
+        </w:drawing>
+      </w:r>
+    </w:p>
+    <w:p>
+      <w:pPr>
+        <w:ind w:left="720"/>
+        <w:rPr>
+          <w:rFonts w:ascii="Times New Roman" w:hAnsi="Times New Roman" w:cs="Times New Roman"/>
+          <w:sz w:val="24"/>
+          <w:szCs w:val="24"/>
+        </w:rPr>
+      </w:pPr>
+      <w:r>
+        <w:rPr>
+          <w:rFonts w:ascii="Times New Roman" w:hAnsi="Times New Roman" w:cs="Times New Roman"/>
+          <w:sz w:val="24"/>
+          <w:szCs w:val="24"/>
+        </w:rPr>
+        <w:t xml:space="preserve">5.1. </w:t>
+      </w:r>
+      <w:r>
+        <w:rPr>
+          <w:rFonts w:ascii="Times New Roman" w:hAnsi="Times New Roman" w:cs="Times New Roman"/>
+          <w:sz w:val="24"/>
+          <w:szCs w:val="24"/>
+        </w:rPr>
+        <w:t xml:space="preserve">You can click both left and right </w:t>
+      </w:r>
+      <w:r>
+        <w:rPr>
+          <w:rFonts w:ascii="Times New Roman" w:hAnsi="Times New Roman" w:cs="Times New Roman"/>
+          <w:sz w:val="24"/>
+          <w:szCs w:val="24"/>
+        </w:rPr>
+        <w:t xml:space="preserve">arrows on the slideshow to cycle through </w:t>
+      </w:r>
+      <w:r>
+        <w:rPr>
+          <w:rFonts w:ascii="Times New Roman" w:hAnsi="Times New Roman" w:cs="Times New Roman"/>
+          <w:sz w:val="24"/>
+          <w:szCs w:val="24"/>
+        </w:rPr>
+        <w:t xml:space="preserve">the </w:t>
+      </w:r>
+      <w:r>
+        <w:rPr>
+          <w:rFonts w:ascii="Times New Roman" w:hAnsi="Times New Roman" w:cs="Times New Roman"/>
+          <w:sz w:val="24"/>
+          <w:szCs w:val="24"/>
+        </w:rPr>
+        <w:t>news</w:t>
+      </w:r>
+      <w:r>
+        <w:rPr>
+          <w:rFonts w:ascii="Times New Roman" w:hAnsi="Times New Roman" w:cs="Times New Roman"/>
+          <w:sz w:val="24"/>
+          <w:szCs w:val="24"/>
+        </w:rPr>
+        <w:t>.</w:t>
+      </w:r>
+    </w:p>
+    <w:p>
+      <w:pPr>
+        <w:ind w:left="720"/>
+        <w:rPr>
+          <w:rFonts w:ascii="Times New Roman" w:hAnsi="Times New Roman" w:cs="Times New Roman"/>
+          <w:sz w:val="24"/>
+          <w:szCs w:val="24"/>
+        </w:rPr>
+      </w:pPr>
+      <w:r>
+        <w:rPr>
+          <w:rFonts w:ascii="Times New Roman" w:hAnsi="Times New Roman" w:cs="Times New Roman"/>
+          <w:sz w:val="24"/>
+          <w:szCs w:val="24"/>
+        </w:rPr>
+        <w:t>5.2</w:t>
+      </w:r>
+      <w:r>
+        <w:rPr>
+          <w:rFonts w:ascii="Times New Roman" w:hAnsi="Times New Roman" w:cs="Times New Roman"/>
+          <w:sz w:val="24"/>
+          <w:szCs w:val="24"/>
+        </w:rPr>
+        <w:t>.</w:t>
+      </w:r>
+      <w:r>
+        <w:rPr>
+          <w:rFonts w:ascii="Times New Roman" w:hAnsi="Times New Roman" w:cs="Times New Roman"/>
+          <w:sz w:val="24"/>
+          <w:szCs w:val="24"/>
+        </w:rPr>
+        <w:t xml:space="preserve">  You can drag news from left section and drop it to the right section</w:t>
+      </w:r>
+      <w:r>
+        <w:rPr>
+          <w:rFonts w:ascii="Times New Roman" w:hAnsi="Times New Roman" w:cs="Times New Roman"/>
+          <w:sz w:val="24"/>
+          <w:szCs w:val="24"/>
+        </w:rPr>
+        <w:t>.</w:t>
+      </w:r>
+    </w:p>
+    <w:p>
+      <w:pPr>
+        <w:ind w:left="720"/>
+        <w:rPr>
+          <w:rFonts w:ascii="Times New Roman" w:hAnsi="Times New Roman" w:cs="Times New Roman"/>
+          <w:sz w:val="24"/>
+          <w:szCs w:val="24"/>
+        </w:rPr>
+      </w:pPr>
+      <w:r>
+        <w:rPr>
+          <w:rFonts w:ascii="Times New Roman" w:hAnsi="Times New Roman" w:cs="Times New Roman"/>
+          <w:noProof/>
+          <w:sz w:val="24"/>
+          <w:szCs w:val="24"/>
+        </w:rPr>
+        <w:drawing>
+          <wp:inline distT="0" distB="0" distL="0" distR="0" wp14:anchorId="0497ABE2" wp14:editId="26ED03F3">
+            <wp:extent cx="5943600" cy="2640330"/>
+            <wp:effectExtent l="0" t="0" r="0" b="7620"/>
+            <wp:docPr id="5" name="Picture 5"/>
+            <wp:cNvGraphicFramePr>
+              <a:graphicFrameLocks xmlns:a="http://schemas.openxmlformats.org/drawingml/2006/main" noChangeAspect="1"/>
+            </wp:cNvGraphicFramePr>
+            <a:graphic xmlns:a="http://schemas.openxmlformats.org/drawingml/2006/main">
+              <a:graphicData uri="http://schemas.openxmlformats.org/drawingml/2006/picture">
+                <pic:pic xmlns:pic="http://schemas.openxmlformats.org/drawingml/2006/picture">
+                  <pic:nvPicPr>
+                    <pic:cNvPr id="1" name=""/>
+                    <pic:cNvPicPr/>
+                  </pic:nvPicPr>
+                  <pic:blipFill>
+                    <a:blip r:embed="rId14"/>
+                    <a:stretch>
+                      <a:fillRect/>
+                    </a:stretch>
+                  </pic:blipFill>
+                  <pic:spPr>
+                    <a:xfrm>
+                      <a:off x="0" y="0"/>
+                      <a:ext cx="5943600" cy="2640330"/>
+                    </a:xfrm>
+                    <a:prstGeom prst="rect">
+                      <a:avLst/>
+                    </a:prstGeom>
+                  </pic:spPr>
+                </pic:pic>
+              </a:graphicData>
+            </a:graphic>
+          </wp:inline>
+        </w:drawing>
+      </w:r>
+    </w:p>
+    <w:p>
+      <w:pPr>
+        <w:rPr>
+          <w:rFonts w:ascii="Times New Roman" w:hAnsi="Times New Roman" w:cs="Times New Roman"/>
+          <w:sz w:val="24"/>
+          <w:szCs w:val="24"/>
+        </w:rPr>
+      </w:pPr>
+      <w:r>
+        <w:rPr>
+          <w:rFonts w:ascii="Times New Roman" w:hAnsi="Times New Roman" w:cs="Times New Roman"/>
+          <w:sz w:val="24"/>
+          <w:szCs w:val="24"/>
+        </w:rPr>
+        <w:t>6. If you click Contact Us page</w:t>
+      </w:r>
+      <w:r>
+        <w:rPr>
+          <w:rFonts w:ascii="Times New Roman" w:hAnsi="Times New Roman" w:cs="Times New Roman"/>
+          <w:sz w:val="24"/>
+          <w:szCs w:val="24"/>
+        </w:rPr>
+        <w:t>, you will see a video.</w:t>
+      </w:r>
+    </w:p>
+    <w:p>
+      <w:pPr>
+        <w:rPr>
+          <w:rFonts w:ascii="Times New Roman" w:hAnsi="Times New Roman" w:cs="Times New Roman"/>
+          <w:sz w:val="24"/>
+          <w:szCs w:val="24"/>
+        </w:rPr>
+      </w:pPr>
+      <w:r>
+        <w:rPr>
+          <w:rFonts w:ascii="Times New Roman" w:hAnsi="Times New Roman" w:cs="Times New Roman"/>
+          <w:noProof/>
+          <w:sz w:val="24"/>
+          <w:szCs w:val="24"/>
+        </w:rPr>
+        <w:lastRenderedPageBreak/>
+        <w:drawing>
+          <wp:inline distT="0" distB="0" distL="0" distR="0" wp14:anchorId="4BDD72B4" wp14:editId="113AF3FD">
+            <wp:extent cx="5943600" cy="2927985"/>
+            <wp:effectExtent l="0" t="0" r="0" b="5715"/>
+            <wp:docPr id="4" name="Picture 4"/>
+            <wp:cNvGraphicFramePr>
+              <a:graphicFrameLocks xmlns:a="http://schemas.openxmlformats.org/drawingml/2006/main" noChangeAspect="1"/>
+            </wp:cNvGraphicFramePr>
+            <a:graphic xmlns:a="http://schemas.openxmlformats.org/drawingml/2006/main">
+              <a:graphicData uri="http://schemas.openxmlformats.org/drawingml/2006/picture">
+                <pic:pic xmlns:pic="http://schemas.openxmlformats.org/drawingml/2006/picture">
+                  <pic:nvPicPr>
+                    <pic:cNvPr id="1" name=""/>
+                    <pic:cNvPicPr/>
+                  </pic:nvPicPr>
+                  <pic:blipFill>
+                    <a:blip r:embed="rId15"/>
+                    <a:stretch>
+                      <a:fillRect/>
+                    </a:stretch>
+                  </pic:blipFill>
+                  <pic:spPr>
+                    <a:xfrm>
+                      <a:off x="0" y="0"/>
                       <a:ext cx="5943600" cy="2927985"/>
                     </a:xfrm>
                     <a:prstGeom prst="rect">
@@ -1611,6 +2413,209 @@
     <w:p>
       <w:pPr>
         <w:rPr>
+          <w:noProof/>
+        </w:rPr>
+      </w:pPr>
+      <w:r>
+        <w:rPr>
+          <w:rFonts w:ascii="Times New Roman" w:hAnsi="Times New Roman" w:cs="Times New Roman"/>
+          <w:sz w:val="24"/>
+          <w:szCs w:val="24"/>
+        </w:rPr>
+        <w:t>7. On the donation page you may play a video by clicking on the play button.</w:t>
+      </w:r>
+      <w:r>
+        <w:rPr>
+          <w:noProof/>
+        </w:rPr>
+        <w:t xml:space="preserve"> </w:t>
+      </w:r>
+      <w:r>
+        <w:rPr>
+          <w:noProof/>
+        </w:rPr>
+        <w:drawing>
+          <wp:inline distT="0" distB="0" distL="0" distR="0" wp14:anchorId="5B337BD9" wp14:editId="05DC63E9">
+            <wp:extent cx="2019300" cy="1876425"/>
+            <wp:effectExtent l="0" t="0" r="0" b="9525"/>
+            <wp:docPr id="6" name="Picture 6"/>
+            <wp:cNvGraphicFramePr>
+              <a:graphicFrameLocks xmlns:a="http://schemas.openxmlformats.org/drawingml/2006/main" noChangeAspect="1"/>
+            </wp:cNvGraphicFramePr>
+            <a:graphic xmlns:a="http://schemas.openxmlformats.org/drawingml/2006/main">
+              <a:graphicData uri="http://schemas.openxmlformats.org/drawingml/2006/picture">
+                <pic:pic xmlns:pic="http://schemas.openxmlformats.org/drawingml/2006/picture">
+                  <pic:nvPicPr>
+                    <pic:cNvPr id="1" name=""/>
+                    <pic:cNvPicPr/>
+                  </pic:nvPicPr>
+                  <pic:blipFill rotWithShape="1">
+                    <a:blip r:embed="rId16"/>
+                    <a:srcRect r="66026" b="43874"/>
+                    <a:stretch/>
+                  </pic:blipFill>
+                  <pic:spPr bwMode="auto">
+                    <a:xfrm>
+                      <a:off x="0" y="0"/>
+                      <a:ext cx="2019300" cy="1876425"/>
+                    </a:xfrm>
+                    <a:prstGeom prst="rect">
+                      <a:avLst/>
+                    </a:prstGeom>
+                    <a:ln>
+                      <a:noFill/>
+                    </a:ln>
+                    <a:extLst>
+                      <a:ext uri="{53640926-AAD7-44D8-BBD7-CCE9431645EC}">
+                        <a14:shadowObscured xmlns:a14="http://schemas.microsoft.com/office/drawing/2010/main"/>
+                      </a:ext>
+                    </a:extLst>
+                  </pic:spPr>
+                </pic:pic>
+              </a:graphicData>
+            </a:graphic>
+          </wp:inline>
+        </w:drawing>
+      </w:r>
+    </w:p>
+    <w:p>
+      <w:pPr>
+        <w:rPr>
+          <w:noProof/>
+        </w:rPr>
+      </w:pPr>
+      <w:r>
+        <w:rPr>
+          <w:noProof/>
+        </w:rPr>
+        <w:t>8. Also on the donation page is a place to see and share the geolocation of the observer by clicking the share coordinates button under the video.</w:t>
+      </w:r>
+    </w:p>
+    <w:p>
+      <w:pPr>
+        <w:rPr>
+          <w:rFonts w:ascii="Times New Roman" w:hAnsi="Times New Roman" w:cs="Times New Roman"/>
+          <w:sz w:val="24"/>
+          <w:szCs w:val="24"/>
+        </w:rPr>
+      </w:pPr>
+      <w:r>
+        <w:rPr>
+          <w:noProof/>
+        </w:rPr>
+        <w:drawing>
+          <wp:inline distT="0" distB="0" distL="0" distR="0" wp14:anchorId="1E516C6C" wp14:editId="62F26503">
+            <wp:extent cx="1457325" cy="828675"/>
+            <wp:effectExtent l="0" t="0" r="9525" b="9525"/>
+            <wp:docPr id="7" name="Picture 7"/>
+            <wp:cNvGraphicFramePr>
+              <a:graphicFrameLocks xmlns:a="http://schemas.openxmlformats.org/drawingml/2006/main" noChangeAspect="1"/>
+            </wp:cNvGraphicFramePr>
+            <a:graphic xmlns:a="http://schemas.openxmlformats.org/drawingml/2006/main">
+              <a:graphicData uri="http://schemas.openxmlformats.org/drawingml/2006/picture">
+                <pic:pic xmlns:pic="http://schemas.openxmlformats.org/drawingml/2006/picture">
+                  <pic:nvPicPr>
+                    <pic:cNvPr id="1" name=""/>
+                    <pic:cNvPicPr/>
+                  </pic:nvPicPr>
+                  <pic:blipFill rotWithShape="1">
+                    <a:blip r:embed="rId16"/>
+                    <a:srcRect t="57550" r="75481" b="17663"/>
+                    <a:stretch/>
+                  </pic:blipFill>
+                  <pic:spPr bwMode="auto">
+                    <a:xfrm>
+                      <a:off x="0" y="0"/>
+                      <a:ext cx="1457325" cy="828675"/>
+                    </a:xfrm>
+                    <a:prstGeom prst="rect">
+                      <a:avLst/>
+                    </a:prstGeom>
+                    <a:ln>
+                      <a:noFill/>
+                    </a:ln>
+                    <a:extLst>
+                      <a:ext uri="{53640926-AAD7-44D8-BBD7-CCE9431645EC}">
+                        <a14:shadowObscured xmlns:a14="http://schemas.microsoft.com/office/drawing/2010/main"/>
+                      </a:ext>
+                    </a:extLst>
+                  </pic:spPr>
+                </pic:pic>
+              </a:graphicData>
+            </a:graphic>
+          </wp:inline>
+        </w:drawing>
+      </w:r>
+    </w:p>
+    <w:p>
+      <w:pPr>
+        <w:rPr>
+          <w:rFonts w:ascii="Times New Roman" w:hAnsi="Times New Roman" w:cs="Times New Roman"/>
+          <w:sz w:val="24"/>
+          <w:szCs w:val="24"/>
+        </w:rPr>
+      </w:pPr>
+      <w:r>
+        <w:rPr>
+          <w:rFonts w:ascii="Times New Roman" w:hAnsi="Times New Roman" w:cs="Times New Roman"/>
+          <w:sz w:val="24"/>
+          <w:szCs w:val="24"/>
+        </w:rPr>
+        <w:t xml:space="preserve">9.  The Join Us button will bring you to the registration form.  Where all required fields are denoted by an asterisks and are validated in order to maintain proper information on the form.  A </w:t>
+      </w:r>
+      <w:r>
+        <w:rPr>
+          <w:rFonts w:ascii="Times New Roman" w:hAnsi="Times New Roman" w:cs="Times New Roman"/>
+          <w:sz w:val="24"/>
+          <w:szCs w:val="24"/>
+        </w:rPr>
+        <w:lastRenderedPageBreak/>
+        <w:t>submit button will display at the bottom to submit the form for registration.</w:t>
+      </w:r>
+      <w:r>
+        <w:rPr>
+          <w:noProof/>
+        </w:rPr>
+        <w:drawing>
+          <wp:inline distT="0" distB="0" distL="0" distR="0" wp14:anchorId="18324499" wp14:editId="5E88AF9A">
+            <wp:extent cx="5943600" cy="3219450"/>
+            <wp:effectExtent l="0" t="0" r="0" b="0"/>
+            <wp:docPr id="8" name="Picture 8"/>
+            <wp:cNvGraphicFramePr>
+              <a:graphicFrameLocks xmlns:a="http://schemas.openxmlformats.org/drawingml/2006/main" noChangeAspect="1"/>
+            </wp:cNvGraphicFramePr>
+            <a:graphic xmlns:a="http://schemas.openxmlformats.org/drawingml/2006/main">
+              <a:graphicData uri="http://schemas.openxmlformats.org/drawingml/2006/picture">
+                <pic:pic xmlns:pic="http://schemas.openxmlformats.org/drawingml/2006/picture">
+                  <pic:nvPicPr>
+                    <pic:cNvPr id="1" name=""/>
+                    <pic:cNvPicPr/>
+                  </pic:nvPicPr>
+                  <pic:blipFill>
+                    <a:blip r:embed="rId17"/>
+                    <a:stretch>
+                      <a:fillRect/>
+                    </a:stretch>
+                  </pic:blipFill>
+                  <pic:spPr>
+                    <a:xfrm>
+                      <a:off x="0" y="0"/>
+                      <a:ext cx="5943600" cy="3219450"/>
+                    </a:xfrm>
+                    <a:prstGeom prst="rect">
+                      <a:avLst/>
+                    </a:prstGeom>
+                  </pic:spPr>
+                </pic:pic>
+              </a:graphicData>
+            </a:graphic>
+          </wp:inline>
+        </w:drawing>
+      </w:r>
+    </w:p>
+    <w:p>
+      <w:pPr>
+        <w:rPr>
           <w:rFonts w:ascii="Times New Roman" w:hAnsi="Times New Roman" w:cs="Times New Roman"/>
           <w:sz w:val="24"/>
           <w:szCs w:val="24"/>
@@ -1839,8 +2844,23 @@
           <w:sz w:val="24"/>
           <w:szCs w:val="24"/>
         </w:rPr>
-        <w:lastRenderedPageBreak/>
-        <w:t>I have learned html5 new features. Like drag</w:t>
+        <w:t>I have learned html5 new features</w:t>
+      </w:r>
+      <w:r>
+        <w:rPr>
+          <w:rFonts w:ascii="Times New Roman" w:hAnsi="Times New Roman" w:cs="Times New Roman"/>
+          <w:sz w:val="24"/>
+          <w:szCs w:val="24"/>
+        </w:rPr>
+        <w:t>, l</w:t>
+      </w:r>
+      <w:r>
+        <w:rPr>
+          <w:rFonts w:ascii="Times New Roman" w:hAnsi="Times New Roman" w:cs="Times New Roman"/>
+          <w:sz w:val="24"/>
+          <w:szCs w:val="24"/>
+        </w:rPr>
+        <w:t>ike drag</w:t>
       </w:r>
       <w:r>
         <w:rPr>
@@ -1936,7 +2956,23 @@
           <w:sz w:val="24"/>
           <w:szCs w:val="24"/>
         </w:rPr>
-        <w:t xml:space="preserve">drop feature. But </w:t>
+        <w:t>drop feature</w:t>
+      </w:r>
+      <w:r>
+        <w:rPr>
+          <w:rFonts w:ascii="Times New Roman" w:hAnsi="Times New Roman" w:cs="Times New Roman"/>
+          <w:sz w:val="24"/>
+          <w:szCs w:val="24"/>
+        </w:rPr>
+        <w:t>s, b</w:t>
+      </w:r>
+      <w:r>
+        <w:rPr>
+          <w:rFonts w:ascii="Times New Roman" w:hAnsi="Times New Roman" w:cs="Times New Roman"/>
+          <w:sz w:val="24"/>
+          <w:szCs w:val="24"/>
+        </w:rPr>
+        <w:t xml:space="preserve">ut </w:t>
       </w:r>
       <w:r>
         <w:rPr>
@@ -2088,7 +3124,23 @@
           <w:sz w:val="24"/>
           <w:szCs w:val="24"/>
         </w:rPr>
-        <w:t xml:space="preserve">id to my target element, this made the drop </w:t>
+        <w:t xml:space="preserve">id to my target element, </w:t>
+      </w:r>
+      <w:r>
+        <w:rPr>
+          <w:rFonts w:ascii="Times New Roman" w:hAnsi="Times New Roman" w:cs="Times New Roman"/>
+          <w:sz w:val="24"/>
+          <w:szCs w:val="24"/>
+        </w:rPr>
+        <w:t xml:space="preserve">and </w:t>
+      </w:r>
+      <w:r>
+        <w:rPr>
+          <w:rFonts w:ascii="Times New Roman" w:hAnsi="Times New Roman" w:cs="Times New Roman"/>
+          <w:sz w:val="24"/>
+          <w:szCs w:val="24"/>
+        </w:rPr>
+        <w:t xml:space="preserve">this made the drop </w:t>
       </w:r>
       <w:r>
         <w:rPr>
@@ -2257,15 +3309,15 @@
           <w:sz w:val="24"/>
           <w:szCs w:val="24"/>
         </w:rPr>
-        <w:t>. For example, when you want to</w:t>
-      </w:r>
-      <w:r>
-        <w:rPr>
-          <w:rFonts w:ascii="Times New Roman" w:hAnsi="Times New Roman" w:cs="Times New Roman"/>
-          <w:sz w:val="24"/>
-          <w:szCs w:val="24"/>
-        </w:rPr>
-        <w:t xml:space="preserve"> the</w:t>
+        <w:t xml:space="preserve">. For example, when you want </w:t>
+      </w:r>
+      <w:r>
+        <w:rPr>
+          <w:rFonts w:ascii="Times New Roman" w:hAnsi="Times New Roman" w:cs="Times New Roman"/>
+          <w:sz w:val="24"/>
+          <w:szCs w:val="24"/>
+        </w:rPr>
+        <w:t>the</w:t>
       </w:r>
       <w:r>
         <w:rPr>
@@ -2388,6 +3440,15 @@
         </w:rPr>
         <w:t xml:space="preserve">e and my partner are working on the same page, we have to carefully avoid stepping on each other. If we can separate the html into different files, that will be great. </w:t>
       </w:r>
+    </w:p>
+    <w:p>
+      <w:pPr>
+        <w:rPr>
+          <w:rFonts w:ascii="Times New Roman" w:hAnsi="Times New Roman" w:cs="Times New Roman"/>
+          <w:sz w:val="24"/>
+          <w:szCs w:val="24"/>
+        </w:rPr>
+      </w:pPr>
     </w:p>
     <w:p>
       <w:pPr>
@@ -2407,7 +3468,7 @@
           <w:sz w:val="24"/>
           <w:szCs w:val="24"/>
         </w:rPr>
-        <w:t>Edward’s</w:t>
+        <w:t xml:space="preserve">Edward’s </w:t>
       </w:r>
       <w:r>
         <w:rPr>
@@ -2417,17 +3478,83 @@
           <w:sz w:val="24"/>
           <w:szCs w:val="24"/>
         </w:rPr>
-        <w:t xml:space="preserve"> </w:t>
-      </w:r>
-      <w:r>
-        <w:rPr>
-          <w:rFonts w:ascii="Times New Roman" w:hAnsi="Times New Roman" w:cs="Times New Roman"/>
-          <w:b/>
-          <w:bCs/>
-          <w:sz w:val="24"/>
-          <w:szCs w:val="24"/>
-        </w:rPr>
         <w:t>Conclusion:</w:t>
+      </w:r>
+    </w:p>
+    <w:p>
+      <w:pPr>
+        <w:rPr>
+          <w:rFonts w:ascii="Times New Roman" w:hAnsi="Times New Roman" w:cs="Times New Roman"/>
+          <w:sz w:val="24"/>
+          <w:szCs w:val="24"/>
+        </w:rPr>
+      </w:pPr>
+      <w:r>
+        <w:rPr>
+          <w:rFonts w:ascii="Times New Roman" w:hAnsi="Times New Roman" w:cs="Times New Roman"/>
+          <w:sz w:val="24"/>
+          <w:szCs w:val="24"/>
+        </w:rPr>
+        <w:t xml:space="preserve">I agree with all that Yuan is saying in his conclusion.  The jquery is a robust javascript with a lot of support that helped during this project.  </w:t>
+      </w:r>
+      <w:r>
+        <w:rPr>
+          <w:rFonts w:ascii="Times New Roman" w:hAnsi="Times New Roman" w:cs="Times New Roman"/>
+          <w:sz w:val="24"/>
+          <w:szCs w:val="24"/>
+        </w:rPr>
+        <w:t xml:space="preserve">I have not had a chance to work with a lot of jquery in a school environment before and I found it to be easily understood and at a beginners level of understanding.  While working on the validation part of the registration form I was able to use a lot of jquery and obtain the desired results.  </w:t>
+      </w:r>
+    </w:p>
+    <w:p>
+      <w:pPr>
+        <w:rPr>
+          <w:rFonts w:ascii="Times New Roman" w:hAnsi="Times New Roman" w:cs="Times New Roman"/>
+          <w:sz w:val="24"/>
+          <w:szCs w:val="24"/>
+        </w:rPr>
+      </w:pPr>
+      <w:r>
+        <w:rPr>
+          <w:rFonts w:ascii="Times New Roman" w:hAnsi="Times New Roman" w:cs="Times New Roman"/>
+          <w:sz w:val="24"/>
+          <w:szCs w:val="24"/>
+        </w:rPr>
+        <w:t xml:space="preserve">I enjoyed learning about bootstrap and its different features that worked alongside the html5.  This allowed me to focus on being able to obtain a standardized form while working with a partner.  The validation used for the password was easily understood and I was able to portray the requirements to the user.  </w:t>
+      </w:r>
+    </w:p>
+    <w:p>
+      <w:pPr>
+        <w:rPr>
+          <w:rFonts w:ascii="Times New Roman" w:hAnsi="Times New Roman" w:cs="Times New Roman"/>
+          <w:sz w:val="24"/>
+          <w:szCs w:val="24"/>
+        </w:rPr>
+      </w:pPr>
+      <w:r>
+        <w:rPr>
+          <w:rFonts w:ascii="Times New Roman" w:hAnsi="Times New Roman" w:cs="Times New Roman"/>
+          <w:sz w:val="24"/>
+          <w:szCs w:val="24"/>
+        </w:rPr>
+        <w:t xml:space="preserve">As I continue in this class I am excited to be working with a partner for the experience and his expertise.  I know at one point we needed to work together on a call to get through some troubleshooting that had me stumped.  The modal feature of bootstrap in html5 was not working correctly with jquery that I had written.  After sometime Yuan was able to determine that the cdn was not working correctly and I was able to rebuild the registration form in the page.  </w:t>
+      </w:r>
+    </w:p>
+    <w:p>
+      <w:pPr>
+        <w:rPr>
+          <w:rFonts w:ascii="Times New Roman" w:hAnsi="Times New Roman" w:cs="Times New Roman"/>
+          <w:sz w:val="24"/>
+          <w:szCs w:val="24"/>
+        </w:rPr>
+      </w:pPr>
+      <w:r>
+        <w:rPr>
+          <w:rFonts w:ascii="Times New Roman" w:hAnsi="Times New Roman" w:cs="Times New Roman"/>
+          <w:sz w:val="24"/>
+          <w:szCs w:val="24"/>
+        </w:rPr>
+        <w:t>Finally, I believe this to be a great start to this class and I look forward to continuing with my partner.</w:t>
       </w:r>
     </w:p>
     <w:p>

</xml_diff>